<commit_message>
Epic 1 - Alina Khodatska
</commit_message>
<xml_diff>
--- a/ai_13/alina_khodatska/epic_1/report/epic_1_practice_and_labs_report_alina_khodatska.docx
+++ b/ai_13/alina_khodatska/epic_1/report/epic_1_practice_and_labs_report_alina_khodatska.docx
@@ -721,61 +721,7 @@
           <w:sz w:val="28"/>
           <w:szCs w:val="28"/>
         </w:rPr>
-        <w:t xml:space="preserve">Тема: </w:t>
-      </w:r>
-      <w:proofErr w:type="spellStart"/>
-      <w:r>
-        <w:rPr>
-          <w:rFonts w:ascii="Times New Roman" w:hAnsi="Times New Roman" w:cs="Times New Roman"/>
-          <w:sz w:val="28"/>
-          <w:szCs w:val="28"/>
-        </w:rPr>
-        <w:t>Linux</w:t>
-      </w:r>
-      <w:proofErr w:type="spellEnd"/>
-      <w:r>
-        <w:rPr>
-          <w:rFonts w:ascii="Times New Roman" w:hAnsi="Times New Roman" w:cs="Times New Roman"/>
-          <w:sz w:val="28"/>
-          <w:szCs w:val="28"/>
-        </w:rPr>
-        <w:t xml:space="preserve"> </w:t>
-      </w:r>
-      <w:proofErr w:type="spellStart"/>
-      <w:r>
-        <w:rPr>
-          <w:rFonts w:ascii="Times New Roman" w:hAnsi="Times New Roman" w:cs="Times New Roman"/>
-          <w:sz w:val="28"/>
-          <w:szCs w:val="28"/>
-        </w:rPr>
-        <w:t>console</w:t>
-      </w:r>
-      <w:proofErr w:type="spellEnd"/>
-      <w:r>
-        <w:rPr>
-          <w:rFonts w:ascii="Times New Roman" w:hAnsi="Times New Roman" w:cs="Times New Roman"/>
-          <w:sz w:val="28"/>
-          <w:szCs w:val="28"/>
-        </w:rPr>
-        <w:t xml:space="preserve"> </w:t>
-      </w:r>
-      <w:proofErr w:type="spellStart"/>
-      <w:r>
-        <w:rPr>
-          <w:rFonts w:ascii="Times New Roman" w:hAnsi="Times New Roman" w:cs="Times New Roman"/>
-          <w:sz w:val="28"/>
-          <w:szCs w:val="28"/>
-        </w:rPr>
-        <w:t>commands</w:t>
-      </w:r>
-      <w:proofErr w:type="spellEnd"/>
-      <w:r>
-        <w:rPr>
-          <w:rFonts w:ascii="Times New Roman" w:hAnsi="Times New Roman" w:cs="Times New Roman"/>
-          <w:sz w:val="28"/>
-          <w:szCs w:val="28"/>
-        </w:rPr>
-        <w:t>.</w:t>
+        <w:t>Тема: Linux console commands.</w:t>
       </w:r>
     </w:p>
     <w:p>
@@ -1122,61 +1068,7 @@
           <w:sz w:val="28"/>
           <w:szCs w:val="28"/>
         </w:rPr>
-        <w:t xml:space="preserve"> (</w:t>
-      </w:r>
-      <w:proofErr w:type="spellStart"/>
-      <w:r>
-        <w:rPr>
-          <w:rFonts w:ascii="Times New Roman" w:hAnsi="Times New Roman" w:cs="Times New Roman"/>
-          <w:sz w:val="28"/>
-          <w:szCs w:val="28"/>
-        </w:rPr>
-        <w:t>Class</w:t>
-      </w:r>
-      <w:proofErr w:type="spellEnd"/>
-      <w:r>
-        <w:rPr>
-          <w:rFonts w:ascii="Times New Roman" w:hAnsi="Times New Roman" w:cs="Times New Roman"/>
-          <w:sz w:val="28"/>
-          <w:szCs w:val="28"/>
-        </w:rPr>
-        <w:t xml:space="preserve"> </w:t>
-      </w:r>
-      <w:proofErr w:type="spellStart"/>
-      <w:r>
-        <w:rPr>
-          <w:rFonts w:ascii="Times New Roman" w:hAnsi="Times New Roman" w:cs="Times New Roman"/>
-          <w:sz w:val="28"/>
-          <w:szCs w:val="28"/>
-        </w:rPr>
-        <w:t>Practice</w:t>
-      </w:r>
-      <w:proofErr w:type="spellEnd"/>
-      <w:r>
-        <w:rPr>
-          <w:rFonts w:ascii="Times New Roman" w:hAnsi="Times New Roman" w:cs="Times New Roman"/>
-          <w:sz w:val="28"/>
-          <w:szCs w:val="28"/>
-        </w:rPr>
-        <w:t xml:space="preserve"> </w:t>
-      </w:r>
-      <w:proofErr w:type="spellStart"/>
-      <w:r>
-        <w:rPr>
-          <w:rFonts w:ascii="Times New Roman" w:hAnsi="Times New Roman" w:cs="Times New Roman"/>
-          <w:sz w:val="28"/>
-          <w:szCs w:val="28"/>
-        </w:rPr>
-        <w:t>Work</w:t>
-      </w:r>
-      <w:proofErr w:type="spellEnd"/>
-      <w:r>
-        <w:rPr>
-          <w:rFonts w:ascii="Times New Roman" w:hAnsi="Times New Roman" w:cs="Times New Roman"/>
-          <w:sz w:val="28"/>
-          <w:szCs w:val="28"/>
-        </w:rPr>
-        <w:t>. Обчислення складних відсотків за депозитом)</w:t>
+        <w:t xml:space="preserve"> (Class Practice Work. Обчислення складних відсотків за депозитом)</w:t>
       </w:r>
     </w:p>
     <w:p>
@@ -1198,7 +1090,6 @@
         </w:rPr>
         <w:t>( practice_work_task_1_</w:t>
       </w:r>
-      <w:proofErr w:type="spellStart"/>
       <w:r>
         <w:rPr>
           <w:rFonts w:ascii="Times New Roman" w:hAnsi="Times New Roman" w:cs="Times New Roman"/>
@@ -1208,7 +1099,6 @@
         </w:rPr>
         <w:t>alina</w:t>
       </w:r>
-      <w:proofErr w:type="spellEnd"/>
       <w:r>
         <w:rPr>
           <w:rFonts w:ascii="Times New Roman" w:hAnsi="Times New Roman" w:cs="Times New Roman"/>
@@ -1217,7 +1107,6 @@
         </w:rPr>
         <w:t>_</w:t>
       </w:r>
-      <w:proofErr w:type="spellStart"/>
       <w:r>
         <w:rPr>
           <w:rFonts w:ascii="Times New Roman" w:hAnsi="Times New Roman" w:cs="Times New Roman"/>
@@ -1227,32 +1116,13 @@
         </w:rPr>
         <w:t>khodatska</w:t>
       </w:r>
-      <w:proofErr w:type="spellEnd"/>
-      <w:r>
-        <w:rPr>
-          <w:rFonts w:ascii="Times New Roman" w:hAnsi="Times New Roman" w:cs="Times New Roman"/>
-          <w:sz w:val="28"/>
-          <w:szCs w:val="28"/>
-        </w:rPr>
-        <w:t>.</w:t>
-      </w:r>
-      <w:proofErr w:type="spellStart"/>
-      <w:r>
-        <w:rPr>
-          <w:rFonts w:ascii="Times New Roman" w:hAnsi="Times New Roman" w:cs="Times New Roman"/>
-          <w:sz w:val="28"/>
-          <w:szCs w:val="28"/>
-        </w:rPr>
-        <w:t>cpp</w:t>
-      </w:r>
-      <w:proofErr w:type="spellEnd"/>
-      <w:r>
-        <w:rPr>
-          <w:rFonts w:ascii="Times New Roman" w:hAnsi="Times New Roman" w:cs="Times New Roman"/>
-          <w:sz w:val="28"/>
-          <w:szCs w:val="28"/>
-        </w:rPr>
-        <w:t xml:space="preserve"> )</w:t>
+      <w:r>
+        <w:rPr>
+          <w:rFonts w:ascii="Times New Roman" w:hAnsi="Times New Roman" w:cs="Times New Roman"/>
+          <w:sz w:val="28"/>
+          <w:szCs w:val="28"/>
+        </w:rPr>
+        <w:t>.cpp )</w:t>
       </w:r>
     </w:p>
     <w:p>
@@ -1422,61 +1292,7 @@
           <w:sz w:val="28"/>
           <w:szCs w:val="28"/>
         </w:rPr>
-        <w:t xml:space="preserve">• Використати функції </w:t>
-      </w:r>
-      <w:proofErr w:type="spellStart"/>
-      <w:r>
-        <w:rPr>
-          <w:rFonts w:ascii="Times New Roman" w:hAnsi="Times New Roman" w:cs="Times New Roman"/>
-          <w:sz w:val="28"/>
-          <w:szCs w:val="28"/>
-        </w:rPr>
-        <w:t>scanf</w:t>
-      </w:r>
-      <w:proofErr w:type="spellEnd"/>
-      <w:r>
-        <w:rPr>
-          <w:rFonts w:ascii="Times New Roman" w:hAnsi="Times New Roman" w:cs="Times New Roman"/>
-          <w:sz w:val="28"/>
-          <w:szCs w:val="28"/>
-        </w:rPr>
-        <w:t xml:space="preserve"> та </w:t>
-      </w:r>
-      <w:proofErr w:type="spellStart"/>
-      <w:r>
-        <w:rPr>
-          <w:rFonts w:ascii="Times New Roman" w:hAnsi="Times New Roman" w:cs="Times New Roman"/>
-          <w:sz w:val="28"/>
-          <w:szCs w:val="28"/>
-        </w:rPr>
-        <w:t>printf</w:t>
-      </w:r>
-      <w:proofErr w:type="spellEnd"/>
-      <w:r>
-        <w:rPr>
-          <w:rFonts w:ascii="Times New Roman" w:hAnsi="Times New Roman" w:cs="Times New Roman"/>
-          <w:sz w:val="28"/>
-          <w:szCs w:val="28"/>
-        </w:rPr>
-        <w:t xml:space="preserve"> для </w:t>
-      </w:r>
-      <w:proofErr w:type="spellStart"/>
-      <w:r>
-        <w:rPr>
-          <w:rFonts w:ascii="Times New Roman" w:hAnsi="Times New Roman" w:cs="Times New Roman"/>
-          <w:sz w:val="28"/>
-          <w:szCs w:val="28"/>
-        </w:rPr>
-        <w:t>для</w:t>
-      </w:r>
-      <w:proofErr w:type="spellEnd"/>
-      <w:r>
-        <w:rPr>
-          <w:rFonts w:ascii="Times New Roman" w:hAnsi="Times New Roman" w:cs="Times New Roman"/>
-          <w:sz w:val="28"/>
-          <w:szCs w:val="28"/>
-        </w:rPr>
-        <w:t xml:space="preserve"> зчитування і форматування вводу/виводу; </w:t>
+        <w:t xml:space="preserve">• Використати функції scanf та printf для для зчитування і форматування вводу/виводу; </w:t>
       </w:r>
     </w:p>
     <w:p>
@@ -1656,81 +1472,8 @@
           <w:sz w:val="28"/>
           <w:szCs w:val="28"/>
         </w:rPr>
-        <w:t xml:space="preserve"> (</w:t>
-      </w:r>
-      <w:proofErr w:type="spellStart"/>
-      <w:r>
-        <w:rPr>
-          <w:rFonts w:ascii="Times New Roman" w:hAnsi="Times New Roman" w:cs="Times New Roman"/>
-          <w:sz w:val="28"/>
-          <w:szCs w:val="28"/>
-        </w:rPr>
-        <w:t>Self</w:t>
-      </w:r>
-      <w:proofErr w:type="spellEnd"/>
-      <w:r>
-        <w:rPr>
-          <w:rFonts w:ascii="Times New Roman" w:hAnsi="Times New Roman" w:cs="Times New Roman"/>
-          <w:sz w:val="28"/>
-          <w:szCs w:val="28"/>
-        </w:rPr>
-        <w:t xml:space="preserve"> </w:t>
-      </w:r>
-      <w:proofErr w:type="spellStart"/>
-      <w:r>
-        <w:rPr>
-          <w:rFonts w:ascii="Times New Roman" w:hAnsi="Times New Roman" w:cs="Times New Roman"/>
-          <w:sz w:val="28"/>
-          <w:szCs w:val="28"/>
-        </w:rPr>
-        <w:t>Practice</w:t>
-      </w:r>
-      <w:proofErr w:type="spellEnd"/>
-      <w:r>
-        <w:rPr>
-          <w:rFonts w:ascii="Times New Roman" w:hAnsi="Times New Roman" w:cs="Times New Roman"/>
-          <w:sz w:val="28"/>
-          <w:szCs w:val="28"/>
-        </w:rPr>
-        <w:t xml:space="preserve"> </w:t>
-      </w:r>
-      <w:proofErr w:type="spellStart"/>
-      <w:r>
-        <w:rPr>
-          <w:rFonts w:ascii="Times New Roman" w:hAnsi="Times New Roman" w:cs="Times New Roman"/>
-          <w:sz w:val="28"/>
-          <w:szCs w:val="28"/>
-        </w:rPr>
-        <w:t>Work</w:t>
-      </w:r>
-      <w:proofErr w:type="spellEnd"/>
-      <w:r>
-        <w:rPr>
-          <w:rFonts w:ascii="Times New Roman" w:hAnsi="Times New Roman" w:cs="Times New Roman"/>
-          <w:sz w:val="28"/>
-          <w:szCs w:val="28"/>
-        </w:rPr>
-        <w:t xml:space="preserve">. </w:t>
-      </w:r>
-      <w:proofErr w:type="spellStart"/>
-      <w:r>
-        <w:rPr>
-          <w:rFonts w:ascii="Times New Roman" w:hAnsi="Times New Roman" w:cs="Times New Roman"/>
-          <w:sz w:val="28"/>
-          <w:szCs w:val="28"/>
-        </w:rPr>
-        <w:t>Algotester</w:t>
-      </w:r>
-      <w:proofErr w:type="spellEnd"/>
-      <w:r>
-        <w:rPr>
-          <w:rFonts w:ascii="Times New Roman" w:hAnsi="Times New Roman" w:cs="Times New Roman"/>
-          <w:sz w:val="28"/>
-          <w:szCs w:val="28"/>
-        </w:rPr>
-        <w:t xml:space="preserve"> “A+B”) (self_practice_work_algotester_task_1_</w:t>
-      </w:r>
-      <w:proofErr w:type="spellStart"/>
+        <w:t xml:space="preserve"> (Self Practice Work. Algotester “A+B”) (self_practice_work_algotester_task_1_</w:t>
+      </w:r>
       <w:r>
         <w:rPr>
           <w:rFonts w:ascii="Times New Roman" w:hAnsi="Times New Roman" w:cs="Times New Roman"/>
@@ -1740,7 +1483,6 @@
         </w:rPr>
         <w:t>alina</w:t>
       </w:r>
-      <w:proofErr w:type="spellEnd"/>
       <w:r>
         <w:rPr>
           <w:rFonts w:ascii="Times New Roman" w:hAnsi="Times New Roman" w:cs="Times New Roman"/>
@@ -1749,7 +1491,6 @@
         </w:rPr>
         <w:t>_</w:t>
       </w:r>
-      <w:proofErr w:type="spellStart"/>
       <w:r>
         <w:rPr>
           <w:rFonts w:ascii="Times New Roman" w:hAnsi="Times New Roman" w:cs="Times New Roman"/>
@@ -1759,7 +1500,6 @@
         </w:rPr>
         <w:t>khodat</w:t>
       </w:r>
-      <w:proofErr w:type="spellEnd"/>
       <w:r>
         <w:rPr>
           <w:rFonts w:ascii="Times New Roman" w:hAnsi="Times New Roman" w:cs="Times New Roman"/>
@@ -2223,79 +1963,7 @@
           <w:sz w:val="28"/>
           <w:szCs w:val="28"/>
         </w:rPr>
-        <w:t xml:space="preserve"> (</w:t>
-      </w:r>
-      <w:proofErr w:type="spellStart"/>
-      <w:r>
-        <w:rPr>
-          <w:rFonts w:ascii="Times New Roman" w:hAnsi="Times New Roman" w:cs="Times New Roman"/>
-          <w:sz w:val="28"/>
-          <w:szCs w:val="28"/>
-        </w:rPr>
-        <w:t>Self</w:t>
-      </w:r>
-      <w:proofErr w:type="spellEnd"/>
-      <w:r>
-        <w:rPr>
-          <w:rFonts w:ascii="Times New Roman" w:hAnsi="Times New Roman" w:cs="Times New Roman"/>
-          <w:sz w:val="28"/>
-          <w:szCs w:val="28"/>
-        </w:rPr>
-        <w:t xml:space="preserve"> </w:t>
-      </w:r>
-      <w:proofErr w:type="spellStart"/>
-      <w:r>
-        <w:rPr>
-          <w:rFonts w:ascii="Times New Roman" w:hAnsi="Times New Roman" w:cs="Times New Roman"/>
-          <w:sz w:val="28"/>
-          <w:szCs w:val="28"/>
-        </w:rPr>
-        <w:t>Practice</w:t>
-      </w:r>
-      <w:proofErr w:type="spellEnd"/>
-      <w:r>
-        <w:rPr>
-          <w:rFonts w:ascii="Times New Roman" w:hAnsi="Times New Roman" w:cs="Times New Roman"/>
-          <w:sz w:val="28"/>
-          <w:szCs w:val="28"/>
-        </w:rPr>
-        <w:t xml:space="preserve"> </w:t>
-      </w:r>
-      <w:proofErr w:type="spellStart"/>
-      <w:r>
-        <w:rPr>
-          <w:rFonts w:ascii="Times New Roman" w:hAnsi="Times New Roman" w:cs="Times New Roman"/>
-          <w:sz w:val="28"/>
-          <w:szCs w:val="28"/>
-        </w:rPr>
-        <w:t>Work</w:t>
-      </w:r>
-      <w:proofErr w:type="spellEnd"/>
-      <w:r>
-        <w:rPr>
-          <w:rFonts w:ascii="Times New Roman" w:hAnsi="Times New Roman" w:cs="Times New Roman"/>
-          <w:sz w:val="28"/>
-          <w:szCs w:val="28"/>
-        </w:rPr>
-        <w:t xml:space="preserve">. </w:t>
-      </w:r>
-      <w:proofErr w:type="spellStart"/>
-      <w:r>
-        <w:rPr>
-          <w:rFonts w:ascii="Times New Roman" w:hAnsi="Times New Roman" w:cs="Times New Roman"/>
-          <w:sz w:val="28"/>
-          <w:szCs w:val="28"/>
-        </w:rPr>
-        <w:t>Algotester</w:t>
-      </w:r>
-      <w:proofErr w:type="spellEnd"/>
-      <w:r>
-        <w:rPr>
-          <w:rFonts w:ascii="Times New Roman" w:hAnsi="Times New Roman" w:cs="Times New Roman"/>
-          <w:sz w:val="28"/>
-          <w:szCs w:val="28"/>
-        </w:rPr>
-        <w:t xml:space="preserve"> “</w:t>
+        <w:t xml:space="preserve"> (Self Practice Work. Algotester “</w:t>
       </w:r>
       <w:r>
         <w:rPr>
@@ -2365,7 +2033,6 @@
         </w:rPr>
         <w:t>_</w:t>
       </w:r>
-      <w:proofErr w:type="spellStart"/>
       <w:r>
         <w:rPr>
           <w:rFonts w:ascii="Times New Roman" w:hAnsi="Times New Roman" w:cs="Times New Roman"/>
@@ -2375,7 +2042,6 @@
         </w:rPr>
         <w:t>alina</w:t>
       </w:r>
-      <w:proofErr w:type="spellEnd"/>
       <w:r>
         <w:rPr>
           <w:rFonts w:ascii="Times New Roman" w:hAnsi="Times New Roman" w:cs="Times New Roman"/>
@@ -2384,7 +2050,6 @@
         </w:rPr>
         <w:t>_</w:t>
       </w:r>
-      <w:proofErr w:type="spellStart"/>
       <w:r>
         <w:rPr>
           <w:rFonts w:ascii="Times New Roman" w:hAnsi="Times New Roman" w:cs="Times New Roman"/>
@@ -2394,7 +2059,6 @@
         </w:rPr>
         <w:t>khodat</w:t>
       </w:r>
-      <w:proofErr w:type="spellEnd"/>
       <w:r>
         <w:rPr>
           <w:rFonts w:ascii="Times New Roman" w:hAnsi="Times New Roman" w:cs="Times New Roman"/>
@@ -2704,79 +2368,7 @@
           <w:sz w:val="28"/>
           <w:szCs w:val="28"/>
         </w:rPr>
-        <w:t xml:space="preserve"> (</w:t>
-      </w:r>
-      <w:proofErr w:type="spellStart"/>
-      <w:r>
-        <w:rPr>
-          <w:rFonts w:ascii="Times New Roman" w:hAnsi="Times New Roman" w:cs="Times New Roman"/>
-          <w:sz w:val="28"/>
-          <w:szCs w:val="28"/>
-        </w:rPr>
-        <w:t>Self</w:t>
-      </w:r>
-      <w:proofErr w:type="spellEnd"/>
-      <w:r>
-        <w:rPr>
-          <w:rFonts w:ascii="Times New Roman" w:hAnsi="Times New Roman" w:cs="Times New Roman"/>
-          <w:sz w:val="28"/>
-          <w:szCs w:val="28"/>
-        </w:rPr>
-        <w:t xml:space="preserve"> </w:t>
-      </w:r>
-      <w:proofErr w:type="spellStart"/>
-      <w:r>
-        <w:rPr>
-          <w:rFonts w:ascii="Times New Roman" w:hAnsi="Times New Roman" w:cs="Times New Roman"/>
-          <w:sz w:val="28"/>
-          <w:szCs w:val="28"/>
-        </w:rPr>
-        <w:t>Practice</w:t>
-      </w:r>
-      <w:proofErr w:type="spellEnd"/>
-      <w:r>
-        <w:rPr>
-          <w:rFonts w:ascii="Times New Roman" w:hAnsi="Times New Roman" w:cs="Times New Roman"/>
-          <w:sz w:val="28"/>
-          <w:szCs w:val="28"/>
-        </w:rPr>
-        <w:t xml:space="preserve"> </w:t>
-      </w:r>
-      <w:proofErr w:type="spellStart"/>
-      <w:r>
-        <w:rPr>
-          <w:rFonts w:ascii="Times New Roman" w:hAnsi="Times New Roman" w:cs="Times New Roman"/>
-          <w:sz w:val="28"/>
-          <w:szCs w:val="28"/>
-        </w:rPr>
-        <w:t>Work</w:t>
-      </w:r>
-      <w:proofErr w:type="spellEnd"/>
-      <w:r>
-        <w:rPr>
-          <w:rFonts w:ascii="Times New Roman" w:hAnsi="Times New Roman" w:cs="Times New Roman"/>
-          <w:sz w:val="28"/>
-          <w:szCs w:val="28"/>
-        </w:rPr>
-        <w:t xml:space="preserve">. </w:t>
-      </w:r>
-      <w:proofErr w:type="spellStart"/>
-      <w:r>
-        <w:rPr>
-          <w:rFonts w:ascii="Times New Roman" w:hAnsi="Times New Roman" w:cs="Times New Roman"/>
-          <w:sz w:val="28"/>
-          <w:szCs w:val="28"/>
-        </w:rPr>
-        <w:t>Algotester</w:t>
-      </w:r>
-      <w:proofErr w:type="spellEnd"/>
-      <w:r>
-        <w:rPr>
-          <w:rFonts w:ascii="Times New Roman" w:hAnsi="Times New Roman" w:cs="Times New Roman"/>
-          <w:sz w:val="28"/>
-          <w:szCs w:val="28"/>
-        </w:rPr>
-        <w:t xml:space="preserve"> “ </w:t>
+        <w:t xml:space="preserve"> (Self Practice Work. Algotester “ </w:t>
       </w:r>
       <w:r>
         <w:rPr>
@@ -2810,7 +2402,6 @@
         </w:rPr>
         <w:t>_</w:t>
       </w:r>
-      <w:proofErr w:type="spellStart"/>
       <w:r>
         <w:rPr>
           <w:rFonts w:ascii="Times New Roman" w:hAnsi="Times New Roman" w:cs="Times New Roman"/>
@@ -2820,7 +2411,6 @@
         </w:rPr>
         <w:t>alina</w:t>
       </w:r>
-      <w:proofErr w:type="spellEnd"/>
       <w:r>
         <w:rPr>
           <w:rFonts w:ascii="Times New Roman" w:hAnsi="Times New Roman" w:cs="Times New Roman"/>
@@ -2829,7 +2419,6 @@
         </w:rPr>
         <w:t>_</w:t>
       </w:r>
-      <w:proofErr w:type="spellStart"/>
       <w:r>
         <w:rPr>
           <w:rFonts w:ascii="Times New Roman" w:hAnsi="Times New Roman" w:cs="Times New Roman"/>
@@ -2839,7 +2428,6 @@
         </w:rPr>
         <w:t>khodat</w:t>
       </w:r>
-      <w:proofErr w:type="spellEnd"/>
       <w:r>
         <w:rPr>
           <w:rFonts w:ascii="Times New Roman" w:hAnsi="Times New Roman" w:cs="Times New Roman"/>
@@ -3721,61 +3309,7 @@
           <w:sz w:val="28"/>
           <w:szCs w:val="28"/>
         </w:rPr>
-        <w:t xml:space="preserve"> (</w:t>
-      </w:r>
-      <w:proofErr w:type="spellStart"/>
-      <w:r>
-        <w:rPr>
-          <w:rFonts w:ascii="Times New Roman" w:hAnsi="Times New Roman" w:cs="Times New Roman"/>
-          <w:sz w:val="28"/>
-          <w:szCs w:val="28"/>
-        </w:rPr>
-        <w:t>Class</w:t>
-      </w:r>
-      <w:proofErr w:type="spellEnd"/>
-      <w:r>
-        <w:rPr>
-          <w:rFonts w:ascii="Times New Roman" w:hAnsi="Times New Roman" w:cs="Times New Roman"/>
-          <w:sz w:val="28"/>
-          <w:szCs w:val="28"/>
-        </w:rPr>
-        <w:t xml:space="preserve"> </w:t>
-      </w:r>
-      <w:proofErr w:type="spellStart"/>
-      <w:r>
-        <w:rPr>
-          <w:rFonts w:ascii="Times New Roman" w:hAnsi="Times New Roman" w:cs="Times New Roman"/>
-          <w:sz w:val="28"/>
-          <w:szCs w:val="28"/>
-        </w:rPr>
-        <w:t>Practice</w:t>
-      </w:r>
-      <w:proofErr w:type="spellEnd"/>
-      <w:r>
-        <w:rPr>
-          <w:rFonts w:ascii="Times New Roman" w:hAnsi="Times New Roman" w:cs="Times New Roman"/>
-          <w:sz w:val="28"/>
-          <w:szCs w:val="28"/>
-        </w:rPr>
-        <w:t xml:space="preserve"> </w:t>
-      </w:r>
-      <w:proofErr w:type="spellStart"/>
-      <w:r>
-        <w:rPr>
-          <w:rFonts w:ascii="Times New Roman" w:hAnsi="Times New Roman" w:cs="Times New Roman"/>
-          <w:sz w:val="28"/>
-          <w:szCs w:val="28"/>
-        </w:rPr>
-        <w:t>Work</w:t>
-      </w:r>
-      <w:proofErr w:type="spellEnd"/>
-      <w:r>
-        <w:rPr>
-          <w:rFonts w:ascii="Times New Roman" w:hAnsi="Times New Roman" w:cs="Times New Roman"/>
-          <w:sz w:val="28"/>
-          <w:szCs w:val="28"/>
-        </w:rPr>
-        <w:t xml:space="preserve">. Обчислення складних відсотків за депозитом) </w:t>
+        <w:t xml:space="preserve"> (Class Practice Work. Обчислення складних відсотків за депозитом) </w:t>
       </w:r>
     </w:p>
     <w:p>
@@ -4042,79 +3576,7 @@
           <w:sz w:val="28"/>
           <w:szCs w:val="28"/>
         </w:rPr>
-        <w:t xml:space="preserve"> (</w:t>
-      </w:r>
-      <w:proofErr w:type="spellStart"/>
-      <w:r>
-        <w:rPr>
-          <w:rFonts w:ascii="Times New Roman" w:hAnsi="Times New Roman" w:cs="Times New Roman"/>
-          <w:sz w:val="28"/>
-          <w:szCs w:val="28"/>
-        </w:rPr>
-        <w:t>Self</w:t>
-      </w:r>
-      <w:proofErr w:type="spellEnd"/>
-      <w:r>
-        <w:rPr>
-          <w:rFonts w:ascii="Times New Roman" w:hAnsi="Times New Roman" w:cs="Times New Roman"/>
-          <w:sz w:val="28"/>
-          <w:szCs w:val="28"/>
-        </w:rPr>
-        <w:t xml:space="preserve"> </w:t>
-      </w:r>
-      <w:proofErr w:type="spellStart"/>
-      <w:r>
-        <w:rPr>
-          <w:rFonts w:ascii="Times New Roman" w:hAnsi="Times New Roman" w:cs="Times New Roman"/>
-          <w:sz w:val="28"/>
-          <w:szCs w:val="28"/>
-        </w:rPr>
-        <w:t>Practice</w:t>
-      </w:r>
-      <w:proofErr w:type="spellEnd"/>
-      <w:r>
-        <w:rPr>
-          <w:rFonts w:ascii="Times New Roman" w:hAnsi="Times New Roman" w:cs="Times New Roman"/>
-          <w:sz w:val="28"/>
-          <w:szCs w:val="28"/>
-        </w:rPr>
-        <w:t xml:space="preserve"> </w:t>
-      </w:r>
-      <w:proofErr w:type="spellStart"/>
-      <w:r>
-        <w:rPr>
-          <w:rFonts w:ascii="Times New Roman" w:hAnsi="Times New Roman" w:cs="Times New Roman"/>
-          <w:sz w:val="28"/>
-          <w:szCs w:val="28"/>
-        </w:rPr>
-        <w:t>Work</w:t>
-      </w:r>
-      <w:proofErr w:type="spellEnd"/>
-      <w:r>
-        <w:rPr>
-          <w:rFonts w:ascii="Times New Roman" w:hAnsi="Times New Roman" w:cs="Times New Roman"/>
-          <w:sz w:val="28"/>
-          <w:szCs w:val="28"/>
-        </w:rPr>
-        <w:t xml:space="preserve">. </w:t>
-      </w:r>
-      <w:proofErr w:type="spellStart"/>
-      <w:r>
-        <w:rPr>
-          <w:rFonts w:ascii="Times New Roman" w:hAnsi="Times New Roman" w:cs="Times New Roman"/>
-          <w:sz w:val="28"/>
-          <w:szCs w:val="28"/>
-        </w:rPr>
-        <w:t>Algotester</w:t>
-      </w:r>
-      <w:proofErr w:type="spellEnd"/>
-      <w:r>
-        <w:rPr>
-          <w:rFonts w:ascii="Times New Roman" w:hAnsi="Times New Roman" w:cs="Times New Roman"/>
-          <w:sz w:val="28"/>
-          <w:szCs w:val="28"/>
-        </w:rPr>
-        <w:t xml:space="preserve"> “A+B”)</w:t>
+        <w:t xml:space="preserve"> (Self Practice Work. Algotester “A+B”)</w:t>
       </w:r>
     </w:p>
     <w:p>
@@ -4444,79 +3906,7 @@
           <w:sz w:val="28"/>
           <w:szCs w:val="28"/>
         </w:rPr>
-        <w:t xml:space="preserve"> (</w:t>
-      </w:r>
-      <w:proofErr w:type="spellStart"/>
-      <w:r>
-        <w:rPr>
-          <w:rFonts w:ascii="Times New Roman" w:hAnsi="Times New Roman" w:cs="Times New Roman"/>
-          <w:sz w:val="28"/>
-          <w:szCs w:val="28"/>
-        </w:rPr>
-        <w:t>Self</w:t>
-      </w:r>
-      <w:proofErr w:type="spellEnd"/>
-      <w:r>
-        <w:rPr>
-          <w:rFonts w:ascii="Times New Roman" w:hAnsi="Times New Roman" w:cs="Times New Roman"/>
-          <w:sz w:val="28"/>
-          <w:szCs w:val="28"/>
-        </w:rPr>
-        <w:t xml:space="preserve"> </w:t>
-      </w:r>
-      <w:proofErr w:type="spellStart"/>
-      <w:r>
-        <w:rPr>
-          <w:rFonts w:ascii="Times New Roman" w:hAnsi="Times New Roman" w:cs="Times New Roman"/>
-          <w:sz w:val="28"/>
-          <w:szCs w:val="28"/>
-        </w:rPr>
-        <w:t>Practice</w:t>
-      </w:r>
-      <w:proofErr w:type="spellEnd"/>
-      <w:r>
-        <w:rPr>
-          <w:rFonts w:ascii="Times New Roman" w:hAnsi="Times New Roman" w:cs="Times New Roman"/>
-          <w:sz w:val="28"/>
-          <w:szCs w:val="28"/>
-        </w:rPr>
-        <w:t xml:space="preserve"> </w:t>
-      </w:r>
-      <w:proofErr w:type="spellStart"/>
-      <w:r>
-        <w:rPr>
-          <w:rFonts w:ascii="Times New Roman" w:hAnsi="Times New Roman" w:cs="Times New Roman"/>
-          <w:sz w:val="28"/>
-          <w:szCs w:val="28"/>
-        </w:rPr>
-        <w:t>Work</w:t>
-      </w:r>
-      <w:proofErr w:type="spellEnd"/>
-      <w:r>
-        <w:rPr>
-          <w:rFonts w:ascii="Times New Roman" w:hAnsi="Times New Roman" w:cs="Times New Roman"/>
-          <w:sz w:val="28"/>
-          <w:szCs w:val="28"/>
-        </w:rPr>
-        <w:t xml:space="preserve">. </w:t>
-      </w:r>
-      <w:proofErr w:type="spellStart"/>
-      <w:r>
-        <w:rPr>
-          <w:rFonts w:ascii="Times New Roman" w:hAnsi="Times New Roman" w:cs="Times New Roman"/>
-          <w:sz w:val="28"/>
-          <w:szCs w:val="28"/>
-        </w:rPr>
-        <w:t>Algotester</w:t>
-      </w:r>
-      <w:proofErr w:type="spellEnd"/>
-      <w:r>
-        <w:rPr>
-          <w:rFonts w:ascii="Times New Roman" w:hAnsi="Times New Roman" w:cs="Times New Roman"/>
-          <w:sz w:val="28"/>
-          <w:szCs w:val="28"/>
-        </w:rPr>
-        <w:t xml:space="preserve"> “</w:t>
+        <w:t xml:space="preserve"> (Self Practice Work. Algotester “</w:t>
       </w:r>
       <w:r>
         <w:rPr>
@@ -4813,79 +4203,7 @@
           <w:sz w:val="28"/>
           <w:szCs w:val="28"/>
         </w:rPr>
-        <w:t xml:space="preserve"> (</w:t>
-      </w:r>
-      <w:proofErr w:type="spellStart"/>
-      <w:r>
-        <w:rPr>
-          <w:rFonts w:ascii="Times New Roman" w:hAnsi="Times New Roman" w:cs="Times New Roman"/>
-          <w:sz w:val="28"/>
-          <w:szCs w:val="28"/>
-        </w:rPr>
-        <w:t>Self</w:t>
-      </w:r>
-      <w:proofErr w:type="spellEnd"/>
-      <w:r>
-        <w:rPr>
-          <w:rFonts w:ascii="Times New Roman" w:hAnsi="Times New Roman" w:cs="Times New Roman"/>
-          <w:sz w:val="28"/>
-          <w:szCs w:val="28"/>
-        </w:rPr>
-        <w:t xml:space="preserve"> </w:t>
-      </w:r>
-      <w:proofErr w:type="spellStart"/>
-      <w:r>
-        <w:rPr>
-          <w:rFonts w:ascii="Times New Roman" w:hAnsi="Times New Roman" w:cs="Times New Roman"/>
-          <w:sz w:val="28"/>
-          <w:szCs w:val="28"/>
-        </w:rPr>
-        <w:t>Practice</w:t>
-      </w:r>
-      <w:proofErr w:type="spellEnd"/>
-      <w:r>
-        <w:rPr>
-          <w:rFonts w:ascii="Times New Roman" w:hAnsi="Times New Roman" w:cs="Times New Roman"/>
-          <w:sz w:val="28"/>
-          <w:szCs w:val="28"/>
-        </w:rPr>
-        <w:t xml:space="preserve"> </w:t>
-      </w:r>
-      <w:proofErr w:type="spellStart"/>
-      <w:r>
-        <w:rPr>
-          <w:rFonts w:ascii="Times New Roman" w:hAnsi="Times New Roman" w:cs="Times New Roman"/>
-          <w:sz w:val="28"/>
-          <w:szCs w:val="28"/>
-        </w:rPr>
-        <w:t>Work</w:t>
-      </w:r>
-      <w:proofErr w:type="spellEnd"/>
-      <w:r>
-        <w:rPr>
-          <w:rFonts w:ascii="Times New Roman" w:hAnsi="Times New Roman" w:cs="Times New Roman"/>
-          <w:sz w:val="28"/>
-          <w:szCs w:val="28"/>
-        </w:rPr>
-        <w:t xml:space="preserve">. </w:t>
-      </w:r>
-      <w:proofErr w:type="spellStart"/>
-      <w:r>
-        <w:rPr>
-          <w:rFonts w:ascii="Times New Roman" w:hAnsi="Times New Roman" w:cs="Times New Roman"/>
-          <w:sz w:val="28"/>
-          <w:szCs w:val="28"/>
-        </w:rPr>
-        <w:t>Algotester</w:t>
-      </w:r>
-      <w:proofErr w:type="spellEnd"/>
-      <w:r>
-        <w:rPr>
-          <w:rFonts w:ascii="Times New Roman" w:hAnsi="Times New Roman" w:cs="Times New Roman"/>
-          <w:sz w:val="28"/>
-          <w:szCs w:val="28"/>
-        </w:rPr>
-        <w:t xml:space="preserve"> “ Офісна Вулиця. Частина 1”)</w:t>
+        <w:t xml:space="preserve"> (Self Practice Work. Algotester “ Офісна Вулиця. Частина 1”)</w:t>
       </w:r>
     </w:p>
     <w:p>
@@ -5723,7 +5041,6 @@
         </w:rPr>
         <w:t>practice_work_task_1_</w:t>
       </w:r>
-      <w:proofErr w:type="spellStart"/>
       <w:r>
         <w:rPr>
           <w:rFonts w:ascii="Times New Roman" w:hAnsi="Times New Roman" w:cs="Times New Roman"/>
@@ -5733,32 +5050,13 @@
         </w:rPr>
         <w:t>alina_khodatska</w:t>
       </w:r>
-      <w:proofErr w:type="spellEnd"/>
-      <w:r>
-        <w:rPr>
-          <w:rFonts w:ascii="Times New Roman" w:hAnsi="Times New Roman" w:cs="Times New Roman"/>
-          <w:sz w:val="28"/>
-          <w:szCs w:val="28"/>
-        </w:rPr>
-        <w:t>.</w:t>
-      </w:r>
-      <w:proofErr w:type="spellStart"/>
-      <w:r>
-        <w:rPr>
-          <w:rFonts w:ascii="Times New Roman" w:hAnsi="Times New Roman" w:cs="Times New Roman"/>
-          <w:sz w:val="28"/>
-          <w:szCs w:val="28"/>
-        </w:rPr>
-        <w:t>cpp</w:t>
-      </w:r>
-      <w:proofErr w:type="spellEnd"/>
-      <w:r>
-        <w:rPr>
-          <w:rFonts w:ascii="Times New Roman" w:hAnsi="Times New Roman" w:cs="Times New Roman"/>
-          <w:sz w:val="28"/>
-          <w:szCs w:val="28"/>
-        </w:rPr>
-        <w:t xml:space="preserve"> </w:t>
+      <w:r>
+        <w:rPr>
+          <w:rFonts w:ascii="Times New Roman" w:hAnsi="Times New Roman" w:cs="Times New Roman"/>
+          <w:sz w:val="28"/>
+          <w:szCs w:val="28"/>
+        </w:rPr>
+        <w:t xml:space="preserve">.cpp </w:t>
       </w:r>
     </w:p>
     <w:p>
@@ -5780,9 +5078,57 @@
           <w:sz w:val="28"/>
           <w:szCs w:val="28"/>
         </w:rPr>
-        <w:t xml:space="preserve">До завдання №2: </w:t>
-      </w:r>
-      <w:r>
+        <w:t xml:space="preserve">До завдання №2:   </w:t>
+      </w:r>
+    </w:p>
+    <w:p>
+      <w:pPr>
+        <w:pStyle w:val="a9"/>
+        <w:ind w:firstLine="696"/>
+        <w:rPr>
+          <w:rFonts w:ascii="Times New Roman" w:hAnsi="Times New Roman" w:cs="Times New Roman"/>
+          <w:sz w:val="28"/>
+          <w:szCs w:val="28"/>
+        </w:rPr>
+      </w:pPr>
+      <w:r>
+        <w:rPr>
+          <w:rFonts w:ascii="Times New Roman" w:hAnsi="Times New Roman" w:cs="Times New Roman"/>
+          <w:sz w:val="28"/>
+          <w:szCs w:val="28"/>
+        </w:rPr>
+        <w:t>self_practice_work_algotester_task_1_</w:t>
+      </w:r>
+      <w:r>
+        <w:rPr>
+          <w:rFonts w:ascii="Times New Roman" w:hAnsi="Times New Roman" w:cs="Times New Roman"/>
+          <w:sz w:val="28"/>
+          <w:szCs w:val="28"/>
+          <w:lang w:val="en-US"/>
+        </w:rPr>
+        <w:t xml:space="preserve"> </w:t>
+      </w:r>
+      <w:r>
+        <w:rPr>
+          <w:rFonts w:ascii="Times New Roman" w:hAnsi="Times New Roman" w:cs="Times New Roman"/>
+          <w:sz w:val="28"/>
+          <w:szCs w:val="28"/>
+          <w:lang w:val="en-US"/>
+        </w:rPr>
+        <w:t>alina_khodatska</w:t>
+      </w:r>
+      <w:r>
+        <w:rPr>
+          <w:rFonts w:ascii="Times New Roman" w:hAnsi="Times New Roman" w:cs="Times New Roman"/>
+          <w:sz w:val="28"/>
+          <w:szCs w:val="28"/>
+        </w:rPr>
+        <w:t xml:space="preserve">.cpp </w:t>
+      </w:r>
+    </w:p>
+    <w:p>
+      <w:pPr>
+        <w:pStyle w:val="a9"/>
         <w:rPr>
           <w:rFonts w:ascii="Times New Roman" w:hAnsi="Times New Roman" w:cs="Times New Roman"/>
           <w:i/>
@@ -5790,7 +5136,16 @@
           <w:sz w:val="28"/>
           <w:szCs w:val="28"/>
         </w:rPr>
-        <w:t xml:space="preserve">  </w:t>
+      </w:pPr>
+      <w:r>
+        <w:rPr>
+          <w:rFonts w:ascii="Times New Roman" w:hAnsi="Times New Roman" w:cs="Times New Roman"/>
+          <w:i/>
+          <w:iCs/>
+          <w:sz w:val="28"/>
+          <w:szCs w:val="28"/>
+        </w:rPr>
+        <w:t xml:space="preserve">До завдання №3: </w:t>
       </w:r>
     </w:p>
     <w:p>
@@ -5809,7 +5164,7 @@
           <w:sz w:val="28"/>
           <w:szCs w:val="28"/>
         </w:rPr>
-        <w:t>self_practice_work_algotester_task_1_</w:t>
+        <w:t>self_practice_work_algotester_task_2_</w:t>
       </w:r>
       <w:r>
         <w:rPr>
@@ -5820,7 +5175,6 @@
         </w:rPr>
         <w:t xml:space="preserve"> </w:t>
       </w:r>
-      <w:proofErr w:type="spellStart"/>
       <w:r>
         <w:rPr>
           <w:rFonts w:ascii="Times New Roman" w:hAnsi="Times New Roman" w:cs="Times New Roman"/>
@@ -5830,119 +5184,13 @@
         </w:rPr>
         <w:t>alina_khodatska</w:t>
       </w:r>
-      <w:proofErr w:type="spellEnd"/>
-      <w:r>
-        <w:rPr>
-          <w:rFonts w:ascii="Times New Roman" w:hAnsi="Times New Roman" w:cs="Times New Roman"/>
-          <w:sz w:val="28"/>
-          <w:szCs w:val="28"/>
-        </w:rPr>
-        <w:t>.</w:t>
-      </w:r>
-      <w:proofErr w:type="spellStart"/>
-      <w:r>
-        <w:rPr>
-          <w:rFonts w:ascii="Times New Roman" w:hAnsi="Times New Roman" w:cs="Times New Roman"/>
-          <w:sz w:val="28"/>
-          <w:szCs w:val="28"/>
-        </w:rPr>
-        <w:t>cpp</w:t>
-      </w:r>
-      <w:proofErr w:type="spellEnd"/>
-      <w:r>
-        <w:rPr>
-          <w:rFonts w:ascii="Times New Roman" w:hAnsi="Times New Roman" w:cs="Times New Roman"/>
-          <w:sz w:val="28"/>
-          <w:szCs w:val="28"/>
-        </w:rPr>
-        <w:t xml:space="preserve"> </w:t>
-      </w:r>
-    </w:p>
-    <w:p>
-      <w:pPr>
-        <w:pStyle w:val="a9"/>
-        <w:rPr>
-          <w:rFonts w:ascii="Times New Roman" w:hAnsi="Times New Roman" w:cs="Times New Roman"/>
-          <w:i/>
-          <w:iCs/>
-          <w:sz w:val="28"/>
-          <w:szCs w:val="28"/>
-        </w:rPr>
-      </w:pPr>
-      <w:r>
-        <w:rPr>
-          <w:rFonts w:ascii="Times New Roman" w:hAnsi="Times New Roman" w:cs="Times New Roman"/>
-          <w:i/>
-          <w:iCs/>
-          <w:sz w:val="28"/>
-          <w:szCs w:val="28"/>
-        </w:rPr>
-        <w:t xml:space="preserve">До завдання №3: </w:t>
-      </w:r>
-    </w:p>
-    <w:p>
-      <w:pPr>
-        <w:pStyle w:val="a9"/>
-        <w:ind w:firstLine="696"/>
-        <w:rPr>
-          <w:rFonts w:ascii="Times New Roman" w:hAnsi="Times New Roman" w:cs="Times New Roman"/>
-          <w:sz w:val="28"/>
-          <w:szCs w:val="28"/>
-        </w:rPr>
-      </w:pPr>
-      <w:r>
-        <w:rPr>
-          <w:rFonts w:ascii="Times New Roman" w:hAnsi="Times New Roman" w:cs="Times New Roman"/>
-          <w:sz w:val="28"/>
-          <w:szCs w:val="28"/>
-        </w:rPr>
-        <w:t>self_practice_work_algotester_task_2_</w:t>
-      </w:r>
-      <w:r>
-        <w:rPr>
-          <w:rFonts w:ascii="Times New Roman" w:hAnsi="Times New Roman" w:cs="Times New Roman"/>
-          <w:sz w:val="28"/>
-          <w:szCs w:val="28"/>
-          <w:lang w:val="en-US"/>
-        </w:rPr>
-        <w:t xml:space="preserve"> </w:t>
-      </w:r>
-      <w:proofErr w:type="spellStart"/>
-      <w:r>
-        <w:rPr>
-          <w:rFonts w:ascii="Times New Roman" w:hAnsi="Times New Roman" w:cs="Times New Roman"/>
-          <w:sz w:val="28"/>
-          <w:szCs w:val="28"/>
-          <w:lang w:val="en-US"/>
-        </w:rPr>
-        <w:t>alina_khodatska</w:t>
-      </w:r>
-      <w:proofErr w:type="spellEnd"/>
-      <w:r>
-        <w:rPr>
-          <w:rFonts w:ascii="Times New Roman" w:hAnsi="Times New Roman" w:cs="Times New Roman"/>
-          <w:sz w:val="28"/>
-          <w:szCs w:val="28"/>
-        </w:rPr>
-        <w:t>.</w:t>
-      </w:r>
-      <w:proofErr w:type="spellStart"/>
-      <w:r>
-        <w:rPr>
-          <w:rFonts w:ascii="Times New Roman" w:hAnsi="Times New Roman" w:cs="Times New Roman"/>
-          <w:sz w:val="28"/>
-          <w:szCs w:val="28"/>
-        </w:rPr>
-        <w:t>cpp</w:t>
-      </w:r>
-      <w:proofErr w:type="spellEnd"/>
-      <w:r>
-        <w:rPr>
-          <w:rFonts w:ascii="Times New Roman" w:hAnsi="Times New Roman" w:cs="Times New Roman"/>
-          <w:sz w:val="28"/>
-          <w:szCs w:val="28"/>
-        </w:rPr>
-        <w:t xml:space="preserve"> </w:t>
+      <w:r>
+        <w:rPr>
+          <w:rFonts w:ascii="Times New Roman" w:hAnsi="Times New Roman" w:cs="Times New Roman"/>
+          <w:sz w:val="28"/>
+          <w:szCs w:val="28"/>
+        </w:rPr>
+        <w:t xml:space="preserve">.cpp </w:t>
       </w:r>
     </w:p>
     <w:p>
@@ -6072,23 +5320,7 @@
           <w:szCs w:val="28"/>
         </w:rPr>
         <w:lastRenderedPageBreak/>
-        <w:t>Результати виконання завдань</w:t>
-      </w:r>
-      <w:r>
-        <w:rPr>
-          <w:rFonts w:ascii="Times New Roman" w:hAnsi="Times New Roman" w:cs="Times New Roman"/>
-          <w:sz w:val="28"/>
-          <w:szCs w:val="28"/>
-        </w:rPr>
-        <w:t xml:space="preserve"> та</w:t>
-      </w:r>
-      <w:r>
-        <w:rPr>
-          <w:rFonts w:ascii="Times New Roman" w:hAnsi="Times New Roman" w:cs="Times New Roman"/>
-          <w:sz w:val="28"/>
-          <w:szCs w:val="28"/>
-        </w:rPr>
-        <w:t xml:space="preserve"> тестування</w:t>
+        <w:t>Результати виконання завдань та тестування</w:t>
       </w:r>
     </w:p>
     <w:p>
@@ -6126,61 +5358,7 @@
           <w:sz w:val="28"/>
           <w:szCs w:val="28"/>
         </w:rPr>
-        <w:t xml:space="preserve"> (</w:t>
-      </w:r>
-      <w:proofErr w:type="spellStart"/>
-      <w:r>
-        <w:rPr>
-          <w:rFonts w:ascii="Times New Roman" w:hAnsi="Times New Roman" w:cs="Times New Roman"/>
-          <w:sz w:val="28"/>
-          <w:szCs w:val="28"/>
-        </w:rPr>
-        <w:t>Class</w:t>
-      </w:r>
-      <w:proofErr w:type="spellEnd"/>
-      <w:r>
-        <w:rPr>
-          <w:rFonts w:ascii="Times New Roman" w:hAnsi="Times New Roman" w:cs="Times New Roman"/>
-          <w:sz w:val="28"/>
-          <w:szCs w:val="28"/>
-        </w:rPr>
-        <w:t xml:space="preserve"> </w:t>
-      </w:r>
-      <w:proofErr w:type="spellStart"/>
-      <w:r>
-        <w:rPr>
-          <w:rFonts w:ascii="Times New Roman" w:hAnsi="Times New Roman" w:cs="Times New Roman"/>
-          <w:sz w:val="28"/>
-          <w:szCs w:val="28"/>
-        </w:rPr>
-        <w:t>Practice</w:t>
-      </w:r>
-      <w:proofErr w:type="spellEnd"/>
-      <w:r>
-        <w:rPr>
-          <w:rFonts w:ascii="Times New Roman" w:hAnsi="Times New Roman" w:cs="Times New Roman"/>
-          <w:sz w:val="28"/>
-          <w:szCs w:val="28"/>
-        </w:rPr>
-        <w:t xml:space="preserve"> </w:t>
-      </w:r>
-      <w:proofErr w:type="spellStart"/>
-      <w:r>
-        <w:rPr>
-          <w:rFonts w:ascii="Times New Roman" w:hAnsi="Times New Roman" w:cs="Times New Roman"/>
-          <w:sz w:val="28"/>
-          <w:szCs w:val="28"/>
-        </w:rPr>
-        <w:t>Work</w:t>
-      </w:r>
-      <w:proofErr w:type="spellEnd"/>
-      <w:r>
-        <w:rPr>
-          <w:rFonts w:ascii="Times New Roman" w:hAnsi="Times New Roman" w:cs="Times New Roman"/>
-          <w:sz w:val="28"/>
-          <w:szCs w:val="28"/>
-        </w:rPr>
-        <w:t xml:space="preserve">. Обчислення складних відсотків за депозитом) </w:t>
+        <w:t xml:space="preserve"> (Class Practice Work. Обчислення складних відсотків за депозитом) </w:t>
       </w:r>
     </w:p>
     <w:p>
@@ -6357,79 +5535,7 @@
           <w:sz w:val="28"/>
           <w:szCs w:val="28"/>
         </w:rPr>
-        <w:t xml:space="preserve"> (</w:t>
-      </w:r>
-      <w:proofErr w:type="spellStart"/>
-      <w:r>
-        <w:rPr>
-          <w:rFonts w:ascii="Times New Roman" w:hAnsi="Times New Roman" w:cs="Times New Roman"/>
-          <w:sz w:val="28"/>
-          <w:szCs w:val="28"/>
-        </w:rPr>
-        <w:t>Self</w:t>
-      </w:r>
-      <w:proofErr w:type="spellEnd"/>
-      <w:r>
-        <w:rPr>
-          <w:rFonts w:ascii="Times New Roman" w:hAnsi="Times New Roman" w:cs="Times New Roman"/>
-          <w:sz w:val="28"/>
-          <w:szCs w:val="28"/>
-        </w:rPr>
-        <w:t xml:space="preserve"> </w:t>
-      </w:r>
-      <w:proofErr w:type="spellStart"/>
-      <w:r>
-        <w:rPr>
-          <w:rFonts w:ascii="Times New Roman" w:hAnsi="Times New Roman" w:cs="Times New Roman"/>
-          <w:sz w:val="28"/>
-          <w:szCs w:val="28"/>
-        </w:rPr>
-        <w:t>Practice</w:t>
-      </w:r>
-      <w:proofErr w:type="spellEnd"/>
-      <w:r>
-        <w:rPr>
-          <w:rFonts w:ascii="Times New Roman" w:hAnsi="Times New Roman" w:cs="Times New Roman"/>
-          <w:sz w:val="28"/>
-          <w:szCs w:val="28"/>
-        </w:rPr>
-        <w:t xml:space="preserve"> </w:t>
-      </w:r>
-      <w:proofErr w:type="spellStart"/>
-      <w:r>
-        <w:rPr>
-          <w:rFonts w:ascii="Times New Roman" w:hAnsi="Times New Roman" w:cs="Times New Roman"/>
-          <w:sz w:val="28"/>
-          <w:szCs w:val="28"/>
-        </w:rPr>
-        <w:t>Work</w:t>
-      </w:r>
-      <w:proofErr w:type="spellEnd"/>
-      <w:r>
-        <w:rPr>
-          <w:rFonts w:ascii="Times New Roman" w:hAnsi="Times New Roman" w:cs="Times New Roman"/>
-          <w:sz w:val="28"/>
-          <w:szCs w:val="28"/>
-        </w:rPr>
-        <w:t xml:space="preserve">. </w:t>
-      </w:r>
-      <w:proofErr w:type="spellStart"/>
-      <w:r>
-        <w:rPr>
-          <w:rFonts w:ascii="Times New Roman" w:hAnsi="Times New Roman" w:cs="Times New Roman"/>
-          <w:sz w:val="28"/>
-          <w:szCs w:val="28"/>
-        </w:rPr>
-        <w:t>Algotester</w:t>
-      </w:r>
-      <w:proofErr w:type="spellEnd"/>
-      <w:r>
-        <w:rPr>
-          <w:rFonts w:ascii="Times New Roman" w:hAnsi="Times New Roman" w:cs="Times New Roman"/>
-          <w:sz w:val="28"/>
-          <w:szCs w:val="28"/>
-        </w:rPr>
-        <w:t xml:space="preserve"> “A+B”)</w:t>
+        <w:t xml:space="preserve"> (Self Practice Work. Algotester “A+B”)</w:t>
       </w:r>
     </w:p>
     <w:p>
@@ -6629,79 +5735,7 @@
           <w:sz w:val="28"/>
           <w:szCs w:val="28"/>
         </w:rPr>
-        <w:t xml:space="preserve"> (</w:t>
-      </w:r>
-      <w:proofErr w:type="spellStart"/>
-      <w:r>
-        <w:rPr>
-          <w:rFonts w:ascii="Times New Roman" w:hAnsi="Times New Roman" w:cs="Times New Roman"/>
-          <w:sz w:val="28"/>
-          <w:szCs w:val="28"/>
-        </w:rPr>
-        <w:t>Self</w:t>
-      </w:r>
-      <w:proofErr w:type="spellEnd"/>
-      <w:r>
-        <w:rPr>
-          <w:rFonts w:ascii="Times New Roman" w:hAnsi="Times New Roman" w:cs="Times New Roman"/>
-          <w:sz w:val="28"/>
-          <w:szCs w:val="28"/>
-        </w:rPr>
-        <w:t xml:space="preserve"> </w:t>
-      </w:r>
-      <w:proofErr w:type="spellStart"/>
-      <w:r>
-        <w:rPr>
-          <w:rFonts w:ascii="Times New Roman" w:hAnsi="Times New Roman" w:cs="Times New Roman"/>
-          <w:sz w:val="28"/>
-          <w:szCs w:val="28"/>
-        </w:rPr>
-        <w:t>Practice</w:t>
-      </w:r>
-      <w:proofErr w:type="spellEnd"/>
-      <w:r>
-        <w:rPr>
-          <w:rFonts w:ascii="Times New Roman" w:hAnsi="Times New Roman" w:cs="Times New Roman"/>
-          <w:sz w:val="28"/>
-          <w:szCs w:val="28"/>
-        </w:rPr>
-        <w:t xml:space="preserve"> </w:t>
-      </w:r>
-      <w:proofErr w:type="spellStart"/>
-      <w:r>
-        <w:rPr>
-          <w:rFonts w:ascii="Times New Roman" w:hAnsi="Times New Roman" w:cs="Times New Roman"/>
-          <w:sz w:val="28"/>
-          <w:szCs w:val="28"/>
-        </w:rPr>
-        <w:t>Work</w:t>
-      </w:r>
-      <w:proofErr w:type="spellEnd"/>
-      <w:r>
-        <w:rPr>
-          <w:rFonts w:ascii="Times New Roman" w:hAnsi="Times New Roman" w:cs="Times New Roman"/>
-          <w:sz w:val="28"/>
-          <w:szCs w:val="28"/>
-        </w:rPr>
-        <w:t xml:space="preserve">. </w:t>
-      </w:r>
-      <w:proofErr w:type="spellStart"/>
-      <w:r>
-        <w:rPr>
-          <w:rFonts w:ascii="Times New Roman" w:hAnsi="Times New Roman" w:cs="Times New Roman"/>
-          <w:sz w:val="28"/>
-          <w:szCs w:val="28"/>
-        </w:rPr>
-        <w:t>Algotester</w:t>
-      </w:r>
-      <w:proofErr w:type="spellEnd"/>
-      <w:r>
-        <w:rPr>
-          <w:rFonts w:ascii="Times New Roman" w:hAnsi="Times New Roman" w:cs="Times New Roman"/>
-          <w:sz w:val="28"/>
-          <w:szCs w:val="28"/>
-        </w:rPr>
-        <w:t xml:space="preserve"> “</w:t>
+        <w:t xml:space="preserve"> (Self Practice Work. Algotester “</w:t>
       </w:r>
       <w:r>
         <w:rPr>
@@ -6913,79 +5947,7 @@
           <w:sz w:val="28"/>
           <w:szCs w:val="28"/>
         </w:rPr>
-        <w:t xml:space="preserve"> (</w:t>
-      </w:r>
-      <w:proofErr w:type="spellStart"/>
-      <w:r>
-        <w:rPr>
-          <w:rFonts w:ascii="Times New Roman" w:hAnsi="Times New Roman" w:cs="Times New Roman"/>
-          <w:sz w:val="28"/>
-          <w:szCs w:val="28"/>
-        </w:rPr>
-        <w:t>Self</w:t>
-      </w:r>
-      <w:proofErr w:type="spellEnd"/>
-      <w:r>
-        <w:rPr>
-          <w:rFonts w:ascii="Times New Roman" w:hAnsi="Times New Roman" w:cs="Times New Roman"/>
-          <w:sz w:val="28"/>
-          <w:szCs w:val="28"/>
-        </w:rPr>
-        <w:t xml:space="preserve"> </w:t>
-      </w:r>
-      <w:proofErr w:type="spellStart"/>
-      <w:r>
-        <w:rPr>
-          <w:rFonts w:ascii="Times New Roman" w:hAnsi="Times New Roman" w:cs="Times New Roman"/>
-          <w:sz w:val="28"/>
-          <w:szCs w:val="28"/>
-        </w:rPr>
-        <w:t>Practice</w:t>
-      </w:r>
-      <w:proofErr w:type="spellEnd"/>
-      <w:r>
-        <w:rPr>
-          <w:rFonts w:ascii="Times New Roman" w:hAnsi="Times New Roman" w:cs="Times New Roman"/>
-          <w:sz w:val="28"/>
-          <w:szCs w:val="28"/>
-        </w:rPr>
-        <w:t xml:space="preserve"> </w:t>
-      </w:r>
-      <w:proofErr w:type="spellStart"/>
-      <w:r>
-        <w:rPr>
-          <w:rFonts w:ascii="Times New Roman" w:hAnsi="Times New Roman" w:cs="Times New Roman"/>
-          <w:sz w:val="28"/>
-          <w:szCs w:val="28"/>
-        </w:rPr>
-        <w:t>Work</w:t>
-      </w:r>
-      <w:proofErr w:type="spellEnd"/>
-      <w:r>
-        <w:rPr>
-          <w:rFonts w:ascii="Times New Roman" w:hAnsi="Times New Roman" w:cs="Times New Roman"/>
-          <w:sz w:val="28"/>
-          <w:szCs w:val="28"/>
-        </w:rPr>
-        <w:t xml:space="preserve">. </w:t>
-      </w:r>
-      <w:proofErr w:type="spellStart"/>
-      <w:r>
-        <w:rPr>
-          <w:rFonts w:ascii="Times New Roman" w:hAnsi="Times New Roman" w:cs="Times New Roman"/>
-          <w:sz w:val="28"/>
-          <w:szCs w:val="28"/>
-        </w:rPr>
-        <w:t>Algotester</w:t>
-      </w:r>
-      <w:proofErr w:type="spellEnd"/>
-      <w:r>
-        <w:rPr>
-          <w:rFonts w:ascii="Times New Roman" w:hAnsi="Times New Roman" w:cs="Times New Roman"/>
-          <w:sz w:val="28"/>
-          <w:szCs w:val="28"/>
-        </w:rPr>
-        <w:t xml:space="preserve"> “ Офісна Вулиця. Частина 1”)</w:t>
+        <w:t xml:space="preserve"> (Self Practice Work. Algotester “ Офісна Вулиця. Частина 1”)</w:t>
       </w:r>
     </w:p>
     <w:p>
@@ -7188,81 +6150,16 @@
           <w:sz w:val="28"/>
           <w:szCs w:val="28"/>
         </w:rPr>
-        <w:t xml:space="preserve">Після завершення цього епіку я змогла опанувати поняття </w:t>
-      </w:r>
-      <w:proofErr w:type="spellStart"/>
-      <w:r>
-        <w:rPr>
-          <w:rFonts w:ascii="Times New Roman" w:hAnsi="Times New Roman" w:cs="Times New Roman"/>
-          <w:sz w:val="28"/>
-          <w:szCs w:val="28"/>
-        </w:rPr>
-        <w:t>Git</w:t>
-      </w:r>
-      <w:proofErr w:type="spellEnd"/>
-      <w:r>
-        <w:rPr>
-          <w:rFonts w:ascii="Times New Roman" w:hAnsi="Times New Roman" w:cs="Times New Roman"/>
-          <w:sz w:val="28"/>
-          <w:szCs w:val="28"/>
-        </w:rPr>
-        <w:t xml:space="preserve"> і </w:t>
-      </w:r>
-      <w:proofErr w:type="spellStart"/>
-      <w:r>
-        <w:rPr>
-          <w:rFonts w:ascii="Times New Roman" w:hAnsi="Times New Roman" w:cs="Times New Roman"/>
-          <w:sz w:val="28"/>
-          <w:szCs w:val="28"/>
-        </w:rPr>
-        <w:t>GitHub</w:t>
-      </w:r>
-      <w:proofErr w:type="spellEnd"/>
-      <w:r>
-        <w:rPr>
-          <w:rFonts w:ascii="Times New Roman" w:hAnsi="Times New Roman" w:cs="Times New Roman"/>
-          <w:sz w:val="28"/>
-          <w:szCs w:val="28"/>
-        </w:rPr>
-        <w:t xml:space="preserve"> та їх використання, вивчила команди </w:t>
-      </w:r>
-      <w:proofErr w:type="spellStart"/>
-      <w:r>
-        <w:rPr>
-          <w:rFonts w:ascii="Times New Roman" w:hAnsi="Times New Roman" w:cs="Times New Roman"/>
-          <w:sz w:val="28"/>
-          <w:szCs w:val="28"/>
-        </w:rPr>
-        <w:t>Linux</w:t>
-      </w:r>
-      <w:proofErr w:type="spellEnd"/>
-      <w:r>
-        <w:rPr>
-          <w:rFonts w:ascii="Times New Roman" w:hAnsi="Times New Roman" w:cs="Times New Roman"/>
-          <w:sz w:val="28"/>
-          <w:szCs w:val="28"/>
-        </w:rPr>
-        <w:t>, освоїла V</w:t>
-      </w:r>
-      <w:proofErr w:type="spellStart"/>
-      <w:r>
-        <w:rPr>
-          <w:rFonts w:ascii="Times New Roman" w:hAnsi="Times New Roman" w:cs="Times New Roman"/>
-          <w:sz w:val="28"/>
-          <w:szCs w:val="28"/>
-          <w:lang w:val="en-US"/>
-        </w:rPr>
-        <w:t>isual</w:t>
-      </w:r>
-      <w:proofErr w:type="spellEnd"/>
-      <w:r>
-        <w:rPr>
-          <w:rFonts w:ascii="Times New Roman" w:hAnsi="Times New Roman" w:cs="Times New Roman"/>
-          <w:sz w:val="28"/>
-          <w:szCs w:val="28"/>
-          <w:lang w:val="en-US"/>
-        </w:rPr>
-        <w:t xml:space="preserve"> Studio</w:t>
+        <w:t>Після завершення цього епіку я змогла опанувати поняття Git і GitHub та їх використання, вивчила команди Linux, освоїла V</w:t>
+      </w:r>
+      <w:r>
+        <w:rPr>
+          <w:rFonts w:ascii="Times New Roman" w:hAnsi="Times New Roman" w:cs="Times New Roman"/>
+          <w:sz w:val="28"/>
+          <w:szCs w:val="28"/>
+          <w:lang w:val="en-US"/>
+        </w:rPr>
+        <w:t>isual Studio</w:t>
       </w:r>
       <w:r>
         <w:rPr>
@@ -7303,6 +6200,7 @@
           <w:bCs/>
           <w:sz w:val="28"/>
           <w:szCs w:val="28"/>
+          <w:lang w:val="en-US"/>
         </w:rPr>
       </w:pPr>
       <w:r>
@@ -7313,9 +6211,8 @@
           <w:sz w:val="28"/>
           <w:szCs w:val="28"/>
         </w:rPr>
-        <w:t xml:space="preserve">Посилання на </w:t>
-      </w:r>
-      <w:proofErr w:type="spellStart"/>
+        <w:t>Посилання на pull request</w:t>
+      </w:r>
       <w:r>
         <w:rPr>
           <w:rFonts w:ascii="Times New Roman" w:hAnsi="Times New Roman" w:cs="Times New Roman"/>
@@ -7323,42 +6220,49 @@
           <w:bCs/>
           <w:sz w:val="28"/>
           <w:szCs w:val="28"/>
-        </w:rPr>
-        <w:t>pull</w:t>
-      </w:r>
-      <w:proofErr w:type="spellEnd"/>
-      <w:r>
-        <w:rPr>
-          <w:rFonts w:ascii="Times New Roman" w:hAnsi="Times New Roman" w:cs="Times New Roman"/>
-          <w:b/>
-          <w:bCs/>
-          <w:sz w:val="28"/>
-          <w:szCs w:val="28"/>
-        </w:rPr>
-        <w:t xml:space="preserve"> </w:t>
-      </w:r>
-      <w:proofErr w:type="spellStart"/>
-      <w:r>
-        <w:rPr>
-          <w:rFonts w:ascii="Times New Roman" w:hAnsi="Times New Roman" w:cs="Times New Roman"/>
-          <w:b/>
-          <w:bCs/>
-          <w:sz w:val="28"/>
-          <w:szCs w:val="28"/>
-        </w:rPr>
-        <w:t>request</w:t>
-      </w:r>
-      <w:proofErr w:type="spellEnd"/>
-      <w:r>
-        <w:rPr>
-          <w:rFonts w:ascii="Times New Roman" w:hAnsi="Times New Roman" w:cs="Times New Roman"/>
-          <w:b/>
-          <w:bCs/>
-          <w:sz w:val="28"/>
-          <w:szCs w:val="28"/>
           <w:lang w:val="en-US"/>
         </w:rPr>
         <w:t>:</w:t>
+      </w:r>
+    </w:p>
+    <w:p>
+      <w:pPr>
+        <w:ind w:left="708"/>
+        <w:rPr>
+          <w:rFonts w:ascii="Times New Roman" w:hAnsi="Times New Roman" w:cs="Times New Roman"/>
+          <w:sz w:val="28"/>
+          <w:szCs w:val="28"/>
+        </w:rPr>
+      </w:pPr>
+      <w:r>
+        <w:rPr>
+          <w:rFonts w:ascii="Times New Roman" w:hAnsi="Times New Roman" w:cs="Times New Roman"/>
+          <w:sz w:val="28"/>
+          <w:szCs w:val="28"/>
+          <w:lang w:val="en-US"/>
+        </w:rPr>
+        <w:t>h</w:t>
+      </w:r>
+      <w:hyperlink r:id="rId33" w:history="1">
+        <w:r>
+          <w:rPr>
+            <w:rStyle w:val="ae"/>
+            <w:rFonts w:ascii="Times New Roman" w:hAnsi="Times New Roman" w:cs="Times New Roman"/>
+            <w:sz w:val="28"/>
+            <w:szCs w:val="28"/>
+            <w:lang w:val="en-US"/>
+          </w:rPr>
+          <w:t>ttps://github.com/artificial-intelligence-d</w:t>
+        </w:r>
+      </w:hyperlink>
+      <w:r>
+        <w:rPr>
+          <w:rFonts w:ascii="Times New Roman" w:hAnsi="Times New Roman" w:cs="Times New Roman"/>
+          <w:sz w:val="28"/>
+          <w:szCs w:val="28"/>
+          <w:lang w:val="en-US"/>
+        </w:rPr>
+        <w:t>epartment/ai_programming_playground_2024/pull/183</w:t>
       </w:r>
     </w:p>
     <w:sectPr>
@@ -8397,6 +7301,7 @@
   <w:style w:type="character" w:default="1" w:styleId="a0">
     <w:name w:val="Default Paragraph Font"/>
     <w:uiPriority w:val="1"/>
+    <w:semiHidden/>
     <w:unhideWhenUsed/>
   </w:style>
   <w:style w:type="table" w:default="1" w:styleId="a1">

</xml_diff>

<commit_message>
Epic 2 - Alina Khodatska
</commit_message>
<xml_diff>
--- a/ai_13/alina_khodatska/epic_1/report/epic_1_practice_and_labs_report_alina_khodatska.docx
+++ b/ai_13/alina_khodatska/epic_1/report/epic_1_practice_and_labs_report_alina_khodatska.docx
@@ -336,13 +336,23 @@
           <w:szCs w:val="28"/>
         </w:rPr>
       </w:pPr>
-      <w:r>
-        <w:rPr>
-          <w:rFonts w:ascii="Times New Roman" w:hAnsi="Times New Roman" w:cs="Times New Roman"/>
-          <w:sz w:val="28"/>
-          <w:szCs w:val="28"/>
-        </w:rPr>
-        <w:t>Ходацька Аліна Віталіївна</w:t>
+      <w:proofErr w:type="spellStart"/>
+      <w:r>
+        <w:rPr>
+          <w:rFonts w:ascii="Times New Roman" w:hAnsi="Times New Roman" w:cs="Times New Roman"/>
+          <w:sz w:val="28"/>
+          <w:szCs w:val="28"/>
+        </w:rPr>
+        <w:t>Ходацька</w:t>
+      </w:r>
+      <w:proofErr w:type="spellEnd"/>
+      <w:r>
+        <w:rPr>
+          <w:rFonts w:ascii="Times New Roman" w:hAnsi="Times New Roman" w:cs="Times New Roman"/>
+          <w:sz w:val="28"/>
+          <w:szCs w:val="28"/>
+        </w:rPr>
+        <w:t xml:space="preserve"> Аліна Віталіївна</w:t>
       </w:r>
     </w:p>
     <w:p>
@@ -417,7 +427,133 @@
           <w:sz w:val="28"/>
           <w:szCs w:val="28"/>
         </w:rPr>
-        <w:t xml:space="preserve">Налаштування IDE (Visual Studio Code). Встановлення та налаштування Git. Синхронізація Git з Github. Вивчення основ С++. Вивчення базових консольних команд Linux. Система числення. </w:t>
+        <w:t>Налаштування IDE (</w:t>
+      </w:r>
+      <w:proofErr w:type="spellStart"/>
+      <w:r>
+        <w:rPr>
+          <w:rFonts w:ascii="Times New Roman" w:hAnsi="Times New Roman" w:cs="Times New Roman"/>
+          <w:sz w:val="28"/>
+          <w:szCs w:val="28"/>
+        </w:rPr>
+        <w:t>Visual</w:t>
+      </w:r>
+      <w:proofErr w:type="spellEnd"/>
+      <w:r>
+        <w:rPr>
+          <w:rFonts w:ascii="Times New Roman" w:hAnsi="Times New Roman" w:cs="Times New Roman"/>
+          <w:sz w:val="28"/>
+          <w:szCs w:val="28"/>
+        </w:rPr>
+        <w:t xml:space="preserve"> </w:t>
+      </w:r>
+      <w:proofErr w:type="spellStart"/>
+      <w:r>
+        <w:rPr>
+          <w:rFonts w:ascii="Times New Roman" w:hAnsi="Times New Roman" w:cs="Times New Roman"/>
+          <w:sz w:val="28"/>
+          <w:szCs w:val="28"/>
+        </w:rPr>
+        <w:t>Studio</w:t>
+      </w:r>
+      <w:proofErr w:type="spellEnd"/>
+      <w:r>
+        <w:rPr>
+          <w:rFonts w:ascii="Times New Roman" w:hAnsi="Times New Roman" w:cs="Times New Roman"/>
+          <w:sz w:val="28"/>
+          <w:szCs w:val="28"/>
+        </w:rPr>
+        <w:t xml:space="preserve"> </w:t>
+      </w:r>
+      <w:proofErr w:type="spellStart"/>
+      <w:r>
+        <w:rPr>
+          <w:rFonts w:ascii="Times New Roman" w:hAnsi="Times New Roman" w:cs="Times New Roman"/>
+          <w:sz w:val="28"/>
+          <w:szCs w:val="28"/>
+        </w:rPr>
+        <w:t>Code</w:t>
+      </w:r>
+      <w:proofErr w:type="spellEnd"/>
+      <w:r>
+        <w:rPr>
+          <w:rFonts w:ascii="Times New Roman" w:hAnsi="Times New Roman" w:cs="Times New Roman"/>
+          <w:sz w:val="28"/>
+          <w:szCs w:val="28"/>
+        </w:rPr>
+        <w:t xml:space="preserve">). Встановлення та налаштування </w:t>
+      </w:r>
+      <w:proofErr w:type="spellStart"/>
+      <w:r>
+        <w:rPr>
+          <w:rFonts w:ascii="Times New Roman" w:hAnsi="Times New Roman" w:cs="Times New Roman"/>
+          <w:sz w:val="28"/>
+          <w:szCs w:val="28"/>
+        </w:rPr>
+        <w:t>Git</w:t>
+      </w:r>
+      <w:proofErr w:type="spellEnd"/>
+      <w:r>
+        <w:rPr>
+          <w:rFonts w:ascii="Times New Roman" w:hAnsi="Times New Roman" w:cs="Times New Roman"/>
+          <w:sz w:val="28"/>
+          <w:szCs w:val="28"/>
+        </w:rPr>
+        <w:t xml:space="preserve">. Синхронізація </w:t>
+      </w:r>
+      <w:proofErr w:type="spellStart"/>
+      <w:r>
+        <w:rPr>
+          <w:rFonts w:ascii="Times New Roman" w:hAnsi="Times New Roman" w:cs="Times New Roman"/>
+          <w:sz w:val="28"/>
+          <w:szCs w:val="28"/>
+        </w:rPr>
+        <w:t>Git</w:t>
+      </w:r>
+      <w:proofErr w:type="spellEnd"/>
+      <w:r>
+        <w:rPr>
+          <w:rFonts w:ascii="Times New Roman" w:hAnsi="Times New Roman" w:cs="Times New Roman"/>
+          <w:sz w:val="28"/>
+          <w:szCs w:val="28"/>
+        </w:rPr>
+        <w:t xml:space="preserve"> з </w:t>
+      </w:r>
+      <w:proofErr w:type="spellStart"/>
+      <w:r>
+        <w:rPr>
+          <w:rFonts w:ascii="Times New Roman" w:hAnsi="Times New Roman" w:cs="Times New Roman"/>
+          <w:sz w:val="28"/>
+          <w:szCs w:val="28"/>
+        </w:rPr>
+        <w:t>Github</w:t>
+      </w:r>
+      <w:proofErr w:type="spellEnd"/>
+      <w:r>
+        <w:rPr>
+          <w:rFonts w:ascii="Times New Roman" w:hAnsi="Times New Roman" w:cs="Times New Roman"/>
+          <w:sz w:val="28"/>
+          <w:szCs w:val="28"/>
+        </w:rPr>
+        <w:t xml:space="preserve">. Вивчення основ С++. Вивчення базових консольних команд </w:t>
+      </w:r>
+      <w:proofErr w:type="spellStart"/>
+      <w:r>
+        <w:rPr>
+          <w:rFonts w:ascii="Times New Roman" w:hAnsi="Times New Roman" w:cs="Times New Roman"/>
+          <w:sz w:val="28"/>
+          <w:szCs w:val="28"/>
+        </w:rPr>
+        <w:t>Linux</w:t>
+      </w:r>
+      <w:proofErr w:type="spellEnd"/>
+      <w:r>
+        <w:rPr>
+          <w:rFonts w:ascii="Times New Roman" w:hAnsi="Times New Roman" w:cs="Times New Roman"/>
+          <w:sz w:val="28"/>
+          <w:szCs w:val="28"/>
+        </w:rPr>
+        <w:t xml:space="preserve">. Система числення. </w:t>
       </w:r>
     </w:p>
     <w:p>
@@ -455,7 +591,133 @@
           <w:sz w:val="28"/>
           <w:szCs w:val="28"/>
         </w:rPr>
-        <w:t xml:space="preserve">Навчитися орієнтуватися в своєму робочу середовищі (Visual Studio Code). Встановити компілятор С++ і його налаштувати. Встановити Git, створити SSH ключ і підключитись до GitHub, вивчити команди Git. Ознайомитись з консольними командами Linux та вміти застосовувати їх на практиці. Створити групу команди та дошку завдань, провести онлайн-зустрічі. </w:t>
+        <w:t>Навчитися орієнтуватися в своєму робочу середовищі (</w:t>
+      </w:r>
+      <w:proofErr w:type="spellStart"/>
+      <w:r>
+        <w:rPr>
+          <w:rFonts w:ascii="Times New Roman" w:hAnsi="Times New Roman" w:cs="Times New Roman"/>
+          <w:sz w:val="28"/>
+          <w:szCs w:val="28"/>
+        </w:rPr>
+        <w:t>Visual</w:t>
+      </w:r>
+      <w:proofErr w:type="spellEnd"/>
+      <w:r>
+        <w:rPr>
+          <w:rFonts w:ascii="Times New Roman" w:hAnsi="Times New Roman" w:cs="Times New Roman"/>
+          <w:sz w:val="28"/>
+          <w:szCs w:val="28"/>
+        </w:rPr>
+        <w:t xml:space="preserve"> </w:t>
+      </w:r>
+      <w:proofErr w:type="spellStart"/>
+      <w:r>
+        <w:rPr>
+          <w:rFonts w:ascii="Times New Roman" w:hAnsi="Times New Roman" w:cs="Times New Roman"/>
+          <w:sz w:val="28"/>
+          <w:szCs w:val="28"/>
+        </w:rPr>
+        <w:t>Studio</w:t>
+      </w:r>
+      <w:proofErr w:type="spellEnd"/>
+      <w:r>
+        <w:rPr>
+          <w:rFonts w:ascii="Times New Roman" w:hAnsi="Times New Roman" w:cs="Times New Roman"/>
+          <w:sz w:val="28"/>
+          <w:szCs w:val="28"/>
+        </w:rPr>
+        <w:t xml:space="preserve"> </w:t>
+      </w:r>
+      <w:proofErr w:type="spellStart"/>
+      <w:r>
+        <w:rPr>
+          <w:rFonts w:ascii="Times New Roman" w:hAnsi="Times New Roman" w:cs="Times New Roman"/>
+          <w:sz w:val="28"/>
+          <w:szCs w:val="28"/>
+        </w:rPr>
+        <w:t>Code</w:t>
+      </w:r>
+      <w:proofErr w:type="spellEnd"/>
+      <w:r>
+        <w:rPr>
+          <w:rFonts w:ascii="Times New Roman" w:hAnsi="Times New Roman" w:cs="Times New Roman"/>
+          <w:sz w:val="28"/>
+          <w:szCs w:val="28"/>
+        </w:rPr>
+        <w:t xml:space="preserve">). Встановити компілятор С++ і його налаштувати. Встановити </w:t>
+      </w:r>
+      <w:proofErr w:type="spellStart"/>
+      <w:r>
+        <w:rPr>
+          <w:rFonts w:ascii="Times New Roman" w:hAnsi="Times New Roman" w:cs="Times New Roman"/>
+          <w:sz w:val="28"/>
+          <w:szCs w:val="28"/>
+        </w:rPr>
+        <w:t>Git</w:t>
+      </w:r>
+      <w:proofErr w:type="spellEnd"/>
+      <w:r>
+        <w:rPr>
+          <w:rFonts w:ascii="Times New Roman" w:hAnsi="Times New Roman" w:cs="Times New Roman"/>
+          <w:sz w:val="28"/>
+          <w:szCs w:val="28"/>
+        </w:rPr>
+        <w:t xml:space="preserve">, створити SSH ключ і підключитись до </w:t>
+      </w:r>
+      <w:proofErr w:type="spellStart"/>
+      <w:r>
+        <w:rPr>
+          <w:rFonts w:ascii="Times New Roman" w:hAnsi="Times New Roman" w:cs="Times New Roman"/>
+          <w:sz w:val="28"/>
+          <w:szCs w:val="28"/>
+        </w:rPr>
+        <w:t>GitHub</w:t>
+      </w:r>
+      <w:proofErr w:type="spellEnd"/>
+      <w:r>
+        <w:rPr>
+          <w:rFonts w:ascii="Times New Roman" w:hAnsi="Times New Roman" w:cs="Times New Roman"/>
+          <w:sz w:val="28"/>
+          <w:szCs w:val="28"/>
+        </w:rPr>
+        <w:t xml:space="preserve">, вивчити команди </w:t>
+      </w:r>
+      <w:proofErr w:type="spellStart"/>
+      <w:r>
+        <w:rPr>
+          <w:rFonts w:ascii="Times New Roman" w:hAnsi="Times New Roman" w:cs="Times New Roman"/>
+          <w:sz w:val="28"/>
+          <w:szCs w:val="28"/>
+        </w:rPr>
+        <w:t>Git</w:t>
+      </w:r>
+      <w:proofErr w:type="spellEnd"/>
+      <w:r>
+        <w:rPr>
+          <w:rFonts w:ascii="Times New Roman" w:hAnsi="Times New Roman" w:cs="Times New Roman"/>
+          <w:sz w:val="28"/>
+          <w:szCs w:val="28"/>
+        </w:rPr>
+        <w:t xml:space="preserve">. Ознайомитись з консольними командами </w:t>
+      </w:r>
+      <w:proofErr w:type="spellStart"/>
+      <w:r>
+        <w:rPr>
+          <w:rFonts w:ascii="Times New Roman" w:hAnsi="Times New Roman" w:cs="Times New Roman"/>
+          <w:sz w:val="28"/>
+          <w:szCs w:val="28"/>
+        </w:rPr>
+        <w:t>Linux</w:t>
+      </w:r>
+      <w:proofErr w:type="spellEnd"/>
+      <w:r>
+        <w:rPr>
+          <w:rFonts w:ascii="Times New Roman" w:hAnsi="Times New Roman" w:cs="Times New Roman"/>
+          <w:sz w:val="28"/>
+          <w:szCs w:val="28"/>
+        </w:rPr>
+        <w:t xml:space="preserve"> та вміти застосовувати їх на практиці. Створити групу команди та дошку завдань, провести онлайн-зустрічі. </w:t>
       </w:r>
     </w:p>
     <w:p>
@@ -542,7 +804,25 @@
           <w:sz w:val="28"/>
           <w:szCs w:val="28"/>
         </w:rPr>
-        <w:t xml:space="preserve">б) Базові консольні команди Linux. </w:t>
+        <w:t xml:space="preserve">б) Базові консольні команди </w:t>
+      </w:r>
+      <w:proofErr w:type="spellStart"/>
+      <w:r>
+        <w:rPr>
+          <w:rFonts w:ascii="Times New Roman" w:hAnsi="Times New Roman" w:cs="Times New Roman"/>
+          <w:sz w:val="28"/>
+          <w:szCs w:val="28"/>
+        </w:rPr>
+        <w:t>Linux</w:t>
+      </w:r>
+      <w:proofErr w:type="spellEnd"/>
+      <w:r>
+        <w:rPr>
+          <w:rFonts w:ascii="Times New Roman" w:hAnsi="Times New Roman" w:cs="Times New Roman"/>
+          <w:sz w:val="28"/>
+          <w:szCs w:val="28"/>
+        </w:rPr>
+        <w:t xml:space="preserve">. </w:t>
       </w:r>
     </w:p>
     <w:p>
@@ -586,7 +866,25 @@
           <w:sz w:val="28"/>
           <w:szCs w:val="28"/>
         </w:rPr>
-        <w:t xml:space="preserve">г) Git </w:t>
+        <w:t xml:space="preserve">г) </w:t>
+      </w:r>
+      <w:proofErr w:type="spellStart"/>
+      <w:r>
+        <w:rPr>
+          <w:rFonts w:ascii="Times New Roman" w:hAnsi="Times New Roman" w:cs="Times New Roman"/>
+          <w:sz w:val="28"/>
+          <w:szCs w:val="28"/>
+        </w:rPr>
+        <w:t>Git</w:t>
+      </w:r>
+      <w:proofErr w:type="spellEnd"/>
+      <w:r>
+        <w:rPr>
+          <w:rFonts w:ascii="Times New Roman" w:hAnsi="Times New Roman" w:cs="Times New Roman"/>
+          <w:sz w:val="28"/>
+          <w:szCs w:val="28"/>
+        </w:rPr>
+        <w:t xml:space="preserve"> </w:t>
       </w:r>
       <w:r>
         <w:rPr>
@@ -721,7 +1019,61 @@
           <w:sz w:val="28"/>
           <w:szCs w:val="28"/>
         </w:rPr>
-        <w:t>Тема: Linux console commands.</w:t>
+        <w:t xml:space="preserve">Тема: </w:t>
+      </w:r>
+      <w:proofErr w:type="spellStart"/>
+      <w:r>
+        <w:rPr>
+          <w:rFonts w:ascii="Times New Roman" w:hAnsi="Times New Roman" w:cs="Times New Roman"/>
+          <w:sz w:val="28"/>
+          <w:szCs w:val="28"/>
+        </w:rPr>
+        <w:t>Linux</w:t>
+      </w:r>
+      <w:proofErr w:type="spellEnd"/>
+      <w:r>
+        <w:rPr>
+          <w:rFonts w:ascii="Times New Roman" w:hAnsi="Times New Roman" w:cs="Times New Roman"/>
+          <w:sz w:val="28"/>
+          <w:szCs w:val="28"/>
+        </w:rPr>
+        <w:t xml:space="preserve"> </w:t>
+      </w:r>
+      <w:proofErr w:type="spellStart"/>
+      <w:r>
+        <w:rPr>
+          <w:rFonts w:ascii="Times New Roman" w:hAnsi="Times New Roman" w:cs="Times New Roman"/>
+          <w:sz w:val="28"/>
+          <w:szCs w:val="28"/>
+        </w:rPr>
+        <w:t>console</w:t>
+      </w:r>
+      <w:proofErr w:type="spellEnd"/>
+      <w:r>
+        <w:rPr>
+          <w:rFonts w:ascii="Times New Roman" w:hAnsi="Times New Roman" w:cs="Times New Roman"/>
+          <w:sz w:val="28"/>
+          <w:szCs w:val="28"/>
+        </w:rPr>
+        <w:t xml:space="preserve"> </w:t>
+      </w:r>
+      <w:proofErr w:type="spellStart"/>
+      <w:r>
+        <w:rPr>
+          <w:rFonts w:ascii="Times New Roman" w:hAnsi="Times New Roman" w:cs="Times New Roman"/>
+          <w:sz w:val="28"/>
+          <w:szCs w:val="28"/>
+        </w:rPr>
+        <w:t>commands</w:t>
+      </w:r>
+      <w:proofErr w:type="spellEnd"/>
+      <w:r>
+        <w:rPr>
+          <w:rFonts w:ascii="Times New Roman" w:hAnsi="Times New Roman" w:cs="Times New Roman"/>
+          <w:sz w:val="28"/>
+          <w:szCs w:val="28"/>
+        </w:rPr>
+        <w:t>.</w:t>
       </w:r>
     </w:p>
     <w:p>
@@ -1068,7 +1420,61 @@
           <w:sz w:val="28"/>
           <w:szCs w:val="28"/>
         </w:rPr>
-        <w:t xml:space="preserve"> (Class Practice Work. Обчислення складних відсотків за депозитом)</w:t>
+        <w:t xml:space="preserve"> (</w:t>
+      </w:r>
+      <w:proofErr w:type="spellStart"/>
+      <w:r>
+        <w:rPr>
+          <w:rFonts w:ascii="Times New Roman" w:hAnsi="Times New Roman" w:cs="Times New Roman"/>
+          <w:sz w:val="28"/>
+          <w:szCs w:val="28"/>
+        </w:rPr>
+        <w:t>Class</w:t>
+      </w:r>
+      <w:proofErr w:type="spellEnd"/>
+      <w:r>
+        <w:rPr>
+          <w:rFonts w:ascii="Times New Roman" w:hAnsi="Times New Roman" w:cs="Times New Roman"/>
+          <w:sz w:val="28"/>
+          <w:szCs w:val="28"/>
+        </w:rPr>
+        <w:t xml:space="preserve"> </w:t>
+      </w:r>
+      <w:proofErr w:type="spellStart"/>
+      <w:r>
+        <w:rPr>
+          <w:rFonts w:ascii="Times New Roman" w:hAnsi="Times New Roman" w:cs="Times New Roman"/>
+          <w:sz w:val="28"/>
+          <w:szCs w:val="28"/>
+        </w:rPr>
+        <w:t>Practice</w:t>
+      </w:r>
+      <w:proofErr w:type="spellEnd"/>
+      <w:r>
+        <w:rPr>
+          <w:rFonts w:ascii="Times New Roman" w:hAnsi="Times New Roman" w:cs="Times New Roman"/>
+          <w:sz w:val="28"/>
+          <w:szCs w:val="28"/>
+        </w:rPr>
+        <w:t xml:space="preserve"> </w:t>
+      </w:r>
+      <w:proofErr w:type="spellStart"/>
+      <w:r>
+        <w:rPr>
+          <w:rFonts w:ascii="Times New Roman" w:hAnsi="Times New Roman" w:cs="Times New Roman"/>
+          <w:sz w:val="28"/>
+          <w:szCs w:val="28"/>
+        </w:rPr>
+        <w:t>Work</w:t>
+      </w:r>
+      <w:proofErr w:type="spellEnd"/>
+      <w:r>
+        <w:rPr>
+          <w:rFonts w:ascii="Times New Roman" w:hAnsi="Times New Roman" w:cs="Times New Roman"/>
+          <w:sz w:val="28"/>
+          <w:szCs w:val="28"/>
+        </w:rPr>
+        <w:t>. Обчислення складних відсотків за депозитом)</w:t>
       </w:r>
     </w:p>
     <w:p>
@@ -1090,6 +1496,7 @@
         </w:rPr>
         <w:t>( practice_work_task_1_</w:t>
       </w:r>
+      <w:proofErr w:type="spellStart"/>
       <w:r>
         <w:rPr>
           <w:rFonts w:ascii="Times New Roman" w:hAnsi="Times New Roman" w:cs="Times New Roman"/>
@@ -1099,6 +1506,7 @@
         </w:rPr>
         <w:t>alina</w:t>
       </w:r>
+      <w:proofErr w:type="spellEnd"/>
       <w:r>
         <w:rPr>
           <w:rFonts w:ascii="Times New Roman" w:hAnsi="Times New Roman" w:cs="Times New Roman"/>
@@ -1107,6 +1515,7 @@
         </w:rPr>
         <w:t>_</w:t>
       </w:r>
+      <w:proofErr w:type="spellStart"/>
       <w:r>
         <w:rPr>
           <w:rFonts w:ascii="Times New Roman" w:hAnsi="Times New Roman" w:cs="Times New Roman"/>
@@ -1116,13 +1525,32 @@
         </w:rPr>
         <w:t>khodatska</w:t>
       </w:r>
-      <w:r>
-        <w:rPr>
-          <w:rFonts w:ascii="Times New Roman" w:hAnsi="Times New Roman" w:cs="Times New Roman"/>
-          <w:sz w:val="28"/>
-          <w:szCs w:val="28"/>
-        </w:rPr>
-        <w:t>.cpp )</w:t>
+      <w:proofErr w:type="spellEnd"/>
+      <w:r>
+        <w:rPr>
+          <w:rFonts w:ascii="Times New Roman" w:hAnsi="Times New Roman" w:cs="Times New Roman"/>
+          <w:sz w:val="28"/>
+          <w:szCs w:val="28"/>
+        </w:rPr>
+        <w:t>.</w:t>
+      </w:r>
+      <w:proofErr w:type="spellStart"/>
+      <w:r>
+        <w:rPr>
+          <w:rFonts w:ascii="Times New Roman" w:hAnsi="Times New Roman" w:cs="Times New Roman"/>
+          <w:sz w:val="28"/>
+          <w:szCs w:val="28"/>
+        </w:rPr>
+        <w:t>cpp</w:t>
+      </w:r>
+      <w:proofErr w:type="spellEnd"/>
+      <w:r>
+        <w:rPr>
+          <w:rFonts w:ascii="Times New Roman" w:hAnsi="Times New Roman" w:cs="Times New Roman"/>
+          <w:sz w:val="28"/>
+          <w:szCs w:val="28"/>
+        </w:rPr>
+        <w:t xml:space="preserve"> )</w:t>
       </w:r>
     </w:p>
     <w:p>
@@ -1292,7 +1720,61 @@
           <w:sz w:val="28"/>
           <w:szCs w:val="28"/>
         </w:rPr>
-        <w:t xml:space="preserve">• Використати функції scanf та printf для для зчитування і форматування вводу/виводу; </w:t>
+        <w:t xml:space="preserve">• Використати функції </w:t>
+      </w:r>
+      <w:proofErr w:type="spellStart"/>
+      <w:r>
+        <w:rPr>
+          <w:rFonts w:ascii="Times New Roman" w:hAnsi="Times New Roman" w:cs="Times New Roman"/>
+          <w:sz w:val="28"/>
+          <w:szCs w:val="28"/>
+        </w:rPr>
+        <w:t>scanf</w:t>
+      </w:r>
+      <w:proofErr w:type="spellEnd"/>
+      <w:r>
+        <w:rPr>
+          <w:rFonts w:ascii="Times New Roman" w:hAnsi="Times New Roman" w:cs="Times New Roman"/>
+          <w:sz w:val="28"/>
+          <w:szCs w:val="28"/>
+        </w:rPr>
+        <w:t xml:space="preserve"> та </w:t>
+      </w:r>
+      <w:proofErr w:type="spellStart"/>
+      <w:r>
+        <w:rPr>
+          <w:rFonts w:ascii="Times New Roman" w:hAnsi="Times New Roman" w:cs="Times New Roman"/>
+          <w:sz w:val="28"/>
+          <w:szCs w:val="28"/>
+        </w:rPr>
+        <w:t>printf</w:t>
+      </w:r>
+      <w:proofErr w:type="spellEnd"/>
+      <w:r>
+        <w:rPr>
+          <w:rFonts w:ascii="Times New Roman" w:hAnsi="Times New Roman" w:cs="Times New Roman"/>
+          <w:sz w:val="28"/>
+          <w:szCs w:val="28"/>
+        </w:rPr>
+        <w:t xml:space="preserve"> для </w:t>
+      </w:r>
+      <w:proofErr w:type="spellStart"/>
+      <w:r>
+        <w:rPr>
+          <w:rFonts w:ascii="Times New Roman" w:hAnsi="Times New Roman" w:cs="Times New Roman"/>
+          <w:sz w:val="28"/>
+          <w:szCs w:val="28"/>
+        </w:rPr>
+        <w:t>для</w:t>
+      </w:r>
+      <w:proofErr w:type="spellEnd"/>
+      <w:r>
+        <w:rPr>
+          <w:rFonts w:ascii="Times New Roman" w:hAnsi="Times New Roman" w:cs="Times New Roman"/>
+          <w:sz w:val="28"/>
+          <w:szCs w:val="28"/>
+        </w:rPr>
+        <w:t xml:space="preserve"> зчитування і форматування вводу/виводу; </w:t>
       </w:r>
     </w:p>
     <w:p>
@@ -1472,8 +1954,81 @@
           <w:sz w:val="28"/>
           <w:szCs w:val="28"/>
         </w:rPr>
-        <w:t xml:space="preserve"> (Self Practice Work. Algotester “A+B”) (self_practice_work_algotester_task_1_</w:t>
-      </w:r>
+        <w:t xml:space="preserve"> (</w:t>
+      </w:r>
+      <w:proofErr w:type="spellStart"/>
+      <w:r>
+        <w:rPr>
+          <w:rFonts w:ascii="Times New Roman" w:hAnsi="Times New Roman" w:cs="Times New Roman"/>
+          <w:sz w:val="28"/>
+          <w:szCs w:val="28"/>
+        </w:rPr>
+        <w:t>Self</w:t>
+      </w:r>
+      <w:proofErr w:type="spellEnd"/>
+      <w:r>
+        <w:rPr>
+          <w:rFonts w:ascii="Times New Roman" w:hAnsi="Times New Roman" w:cs="Times New Roman"/>
+          <w:sz w:val="28"/>
+          <w:szCs w:val="28"/>
+        </w:rPr>
+        <w:t xml:space="preserve"> </w:t>
+      </w:r>
+      <w:proofErr w:type="spellStart"/>
+      <w:r>
+        <w:rPr>
+          <w:rFonts w:ascii="Times New Roman" w:hAnsi="Times New Roman" w:cs="Times New Roman"/>
+          <w:sz w:val="28"/>
+          <w:szCs w:val="28"/>
+        </w:rPr>
+        <w:t>Practice</w:t>
+      </w:r>
+      <w:proofErr w:type="spellEnd"/>
+      <w:r>
+        <w:rPr>
+          <w:rFonts w:ascii="Times New Roman" w:hAnsi="Times New Roman" w:cs="Times New Roman"/>
+          <w:sz w:val="28"/>
+          <w:szCs w:val="28"/>
+        </w:rPr>
+        <w:t xml:space="preserve"> </w:t>
+      </w:r>
+      <w:proofErr w:type="spellStart"/>
+      <w:r>
+        <w:rPr>
+          <w:rFonts w:ascii="Times New Roman" w:hAnsi="Times New Roman" w:cs="Times New Roman"/>
+          <w:sz w:val="28"/>
+          <w:szCs w:val="28"/>
+        </w:rPr>
+        <w:t>Work</w:t>
+      </w:r>
+      <w:proofErr w:type="spellEnd"/>
+      <w:r>
+        <w:rPr>
+          <w:rFonts w:ascii="Times New Roman" w:hAnsi="Times New Roman" w:cs="Times New Roman"/>
+          <w:sz w:val="28"/>
+          <w:szCs w:val="28"/>
+        </w:rPr>
+        <w:t xml:space="preserve">. </w:t>
+      </w:r>
+      <w:proofErr w:type="spellStart"/>
+      <w:r>
+        <w:rPr>
+          <w:rFonts w:ascii="Times New Roman" w:hAnsi="Times New Roman" w:cs="Times New Roman"/>
+          <w:sz w:val="28"/>
+          <w:szCs w:val="28"/>
+        </w:rPr>
+        <w:t>Algotester</w:t>
+      </w:r>
+      <w:proofErr w:type="spellEnd"/>
+      <w:r>
+        <w:rPr>
+          <w:rFonts w:ascii="Times New Roman" w:hAnsi="Times New Roman" w:cs="Times New Roman"/>
+          <w:sz w:val="28"/>
+          <w:szCs w:val="28"/>
+        </w:rPr>
+        <w:t xml:space="preserve"> “A+B”) (self_practice_work_algotester_task_1_</w:t>
+      </w:r>
+      <w:proofErr w:type="spellStart"/>
       <w:r>
         <w:rPr>
           <w:rFonts w:ascii="Times New Roman" w:hAnsi="Times New Roman" w:cs="Times New Roman"/>
@@ -1483,6 +2038,7 @@
         </w:rPr>
         <w:t>alina</w:t>
       </w:r>
+      <w:proofErr w:type="spellEnd"/>
       <w:r>
         <w:rPr>
           <w:rFonts w:ascii="Times New Roman" w:hAnsi="Times New Roman" w:cs="Times New Roman"/>
@@ -1491,6 +2047,7 @@
         </w:rPr>
         <w:t>_</w:t>
       </w:r>
+      <w:proofErr w:type="spellStart"/>
       <w:r>
         <w:rPr>
           <w:rFonts w:ascii="Times New Roman" w:hAnsi="Times New Roman" w:cs="Times New Roman"/>
@@ -1500,6 +2057,7 @@
         </w:rPr>
         <w:t>khodat</w:t>
       </w:r>
+      <w:proofErr w:type="spellEnd"/>
       <w:r>
         <w:rPr>
           <w:rFonts w:ascii="Times New Roman" w:hAnsi="Times New Roman" w:cs="Times New Roman"/>
@@ -1963,7 +2521,79 @@
           <w:sz w:val="28"/>
           <w:szCs w:val="28"/>
         </w:rPr>
-        <w:t xml:space="preserve"> (Self Practice Work. Algotester “</w:t>
+        <w:t xml:space="preserve"> (</w:t>
+      </w:r>
+      <w:proofErr w:type="spellStart"/>
+      <w:r>
+        <w:rPr>
+          <w:rFonts w:ascii="Times New Roman" w:hAnsi="Times New Roman" w:cs="Times New Roman"/>
+          <w:sz w:val="28"/>
+          <w:szCs w:val="28"/>
+        </w:rPr>
+        <w:t>Self</w:t>
+      </w:r>
+      <w:proofErr w:type="spellEnd"/>
+      <w:r>
+        <w:rPr>
+          <w:rFonts w:ascii="Times New Roman" w:hAnsi="Times New Roman" w:cs="Times New Roman"/>
+          <w:sz w:val="28"/>
+          <w:szCs w:val="28"/>
+        </w:rPr>
+        <w:t xml:space="preserve"> </w:t>
+      </w:r>
+      <w:proofErr w:type="spellStart"/>
+      <w:r>
+        <w:rPr>
+          <w:rFonts w:ascii="Times New Roman" w:hAnsi="Times New Roman" w:cs="Times New Roman"/>
+          <w:sz w:val="28"/>
+          <w:szCs w:val="28"/>
+        </w:rPr>
+        <w:t>Practice</w:t>
+      </w:r>
+      <w:proofErr w:type="spellEnd"/>
+      <w:r>
+        <w:rPr>
+          <w:rFonts w:ascii="Times New Roman" w:hAnsi="Times New Roman" w:cs="Times New Roman"/>
+          <w:sz w:val="28"/>
+          <w:szCs w:val="28"/>
+        </w:rPr>
+        <w:t xml:space="preserve"> </w:t>
+      </w:r>
+      <w:proofErr w:type="spellStart"/>
+      <w:r>
+        <w:rPr>
+          <w:rFonts w:ascii="Times New Roman" w:hAnsi="Times New Roman" w:cs="Times New Roman"/>
+          <w:sz w:val="28"/>
+          <w:szCs w:val="28"/>
+        </w:rPr>
+        <w:t>Work</w:t>
+      </w:r>
+      <w:proofErr w:type="spellEnd"/>
+      <w:r>
+        <w:rPr>
+          <w:rFonts w:ascii="Times New Roman" w:hAnsi="Times New Roman" w:cs="Times New Roman"/>
+          <w:sz w:val="28"/>
+          <w:szCs w:val="28"/>
+        </w:rPr>
+        <w:t xml:space="preserve">. </w:t>
+      </w:r>
+      <w:proofErr w:type="spellStart"/>
+      <w:r>
+        <w:rPr>
+          <w:rFonts w:ascii="Times New Roman" w:hAnsi="Times New Roman" w:cs="Times New Roman"/>
+          <w:sz w:val="28"/>
+          <w:szCs w:val="28"/>
+        </w:rPr>
+        <w:t>Algotester</w:t>
+      </w:r>
+      <w:proofErr w:type="spellEnd"/>
+      <w:r>
+        <w:rPr>
+          <w:rFonts w:ascii="Times New Roman" w:hAnsi="Times New Roman" w:cs="Times New Roman"/>
+          <w:sz w:val="28"/>
+          <w:szCs w:val="28"/>
+        </w:rPr>
+        <w:t xml:space="preserve"> “</w:t>
       </w:r>
       <w:r>
         <w:rPr>
@@ -2033,6 +2663,7 @@
         </w:rPr>
         <w:t>_</w:t>
       </w:r>
+      <w:proofErr w:type="spellStart"/>
       <w:r>
         <w:rPr>
           <w:rFonts w:ascii="Times New Roman" w:hAnsi="Times New Roman" w:cs="Times New Roman"/>
@@ -2042,6 +2673,7 @@
         </w:rPr>
         <w:t>alina</w:t>
       </w:r>
+      <w:proofErr w:type="spellEnd"/>
       <w:r>
         <w:rPr>
           <w:rFonts w:ascii="Times New Roman" w:hAnsi="Times New Roman" w:cs="Times New Roman"/>
@@ -2050,6 +2682,7 @@
         </w:rPr>
         <w:t>_</w:t>
       </w:r>
+      <w:proofErr w:type="spellStart"/>
       <w:r>
         <w:rPr>
           <w:rFonts w:ascii="Times New Roman" w:hAnsi="Times New Roman" w:cs="Times New Roman"/>
@@ -2059,6 +2692,7 @@
         </w:rPr>
         <w:t>khodat</w:t>
       </w:r>
+      <w:proofErr w:type="spellEnd"/>
       <w:r>
         <w:rPr>
           <w:rFonts w:ascii="Times New Roman" w:hAnsi="Times New Roman" w:cs="Times New Roman"/>
@@ -2368,7 +3002,79 @@
           <w:sz w:val="28"/>
           <w:szCs w:val="28"/>
         </w:rPr>
-        <w:t xml:space="preserve"> (Self Practice Work. Algotester “ </w:t>
+        <w:t xml:space="preserve"> (</w:t>
+      </w:r>
+      <w:proofErr w:type="spellStart"/>
+      <w:r>
+        <w:rPr>
+          <w:rFonts w:ascii="Times New Roman" w:hAnsi="Times New Roman" w:cs="Times New Roman"/>
+          <w:sz w:val="28"/>
+          <w:szCs w:val="28"/>
+        </w:rPr>
+        <w:t>Self</w:t>
+      </w:r>
+      <w:proofErr w:type="spellEnd"/>
+      <w:r>
+        <w:rPr>
+          <w:rFonts w:ascii="Times New Roman" w:hAnsi="Times New Roman" w:cs="Times New Roman"/>
+          <w:sz w:val="28"/>
+          <w:szCs w:val="28"/>
+        </w:rPr>
+        <w:t xml:space="preserve"> </w:t>
+      </w:r>
+      <w:proofErr w:type="spellStart"/>
+      <w:r>
+        <w:rPr>
+          <w:rFonts w:ascii="Times New Roman" w:hAnsi="Times New Roman" w:cs="Times New Roman"/>
+          <w:sz w:val="28"/>
+          <w:szCs w:val="28"/>
+        </w:rPr>
+        <w:t>Practice</w:t>
+      </w:r>
+      <w:proofErr w:type="spellEnd"/>
+      <w:r>
+        <w:rPr>
+          <w:rFonts w:ascii="Times New Roman" w:hAnsi="Times New Roman" w:cs="Times New Roman"/>
+          <w:sz w:val="28"/>
+          <w:szCs w:val="28"/>
+        </w:rPr>
+        <w:t xml:space="preserve"> </w:t>
+      </w:r>
+      <w:proofErr w:type="spellStart"/>
+      <w:r>
+        <w:rPr>
+          <w:rFonts w:ascii="Times New Roman" w:hAnsi="Times New Roman" w:cs="Times New Roman"/>
+          <w:sz w:val="28"/>
+          <w:szCs w:val="28"/>
+        </w:rPr>
+        <w:t>Work</w:t>
+      </w:r>
+      <w:proofErr w:type="spellEnd"/>
+      <w:r>
+        <w:rPr>
+          <w:rFonts w:ascii="Times New Roman" w:hAnsi="Times New Roman" w:cs="Times New Roman"/>
+          <w:sz w:val="28"/>
+          <w:szCs w:val="28"/>
+        </w:rPr>
+        <w:t xml:space="preserve">. </w:t>
+      </w:r>
+      <w:proofErr w:type="spellStart"/>
+      <w:r>
+        <w:rPr>
+          <w:rFonts w:ascii="Times New Roman" w:hAnsi="Times New Roman" w:cs="Times New Roman"/>
+          <w:sz w:val="28"/>
+          <w:szCs w:val="28"/>
+        </w:rPr>
+        <w:t>Algotester</w:t>
+      </w:r>
+      <w:proofErr w:type="spellEnd"/>
+      <w:r>
+        <w:rPr>
+          <w:rFonts w:ascii="Times New Roman" w:hAnsi="Times New Roman" w:cs="Times New Roman"/>
+          <w:sz w:val="28"/>
+          <w:szCs w:val="28"/>
+        </w:rPr>
+        <w:t xml:space="preserve"> “ </w:t>
       </w:r>
       <w:r>
         <w:rPr>
@@ -2402,6 +3108,7 @@
         </w:rPr>
         <w:t>_</w:t>
       </w:r>
+      <w:proofErr w:type="spellStart"/>
       <w:r>
         <w:rPr>
           <w:rFonts w:ascii="Times New Roman" w:hAnsi="Times New Roman" w:cs="Times New Roman"/>
@@ -2411,6 +3118,7 @@
         </w:rPr>
         <w:t>alina</w:t>
       </w:r>
+      <w:proofErr w:type="spellEnd"/>
       <w:r>
         <w:rPr>
           <w:rFonts w:ascii="Times New Roman" w:hAnsi="Times New Roman" w:cs="Times New Roman"/>
@@ -2419,6 +3127,7 @@
         </w:rPr>
         <w:t>_</w:t>
       </w:r>
+      <w:proofErr w:type="spellStart"/>
       <w:r>
         <w:rPr>
           <w:rFonts w:ascii="Times New Roman" w:hAnsi="Times New Roman" w:cs="Times New Roman"/>
@@ -2428,6 +3137,7 @@
         </w:rPr>
         <w:t>khodat</w:t>
       </w:r>
+      <w:proofErr w:type="spellEnd"/>
       <w:r>
         <w:rPr>
           <w:rFonts w:ascii="Times New Roman" w:hAnsi="Times New Roman" w:cs="Times New Roman"/>
@@ -3309,7 +4019,61 @@
           <w:sz w:val="28"/>
           <w:szCs w:val="28"/>
         </w:rPr>
-        <w:t xml:space="preserve"> (Class Practice Work. Обчислення складних відсотків за депозитом) </w:t>
+        <w:t xml:space="preserve"> (</w:t>
+      </w:r>
+      <w:proofErr w:type="spellStart"/>
+      <w:r>
+        <w:rPr>
+          <w:rFonts w:ascii="Times New Roman" w:hAnsi="Times New Roman" w:cs="Times New Roman"/>
+          <w:sz w:val="28"/>
+          <w:szCs w:val="28"/>
+        </w:rPr>
+        <w:t>Class</w:t>
+      </w:r>
+      <w:proofErr w:type="spellEnd"/>
+      <w:r>
+        <w:rPr>
+          <w:rFonts w:ascii="Times New Roman" w:hAnsi="Times New Roman" w:cs="Times New Roman"/>
+          <w:sz w:val="28"/>
+          <w:szCs w:val="28"/>
+        </w:rPr>
+        <w:t xml:space="preserve"> </w:t>
+      </w:r>
+      <w:proofErr w:type="spellStart"/>
+      <w:r>
+        <w:rPr>
+          <w:rFonts w:ascii="Times New Roman" w:hAnsi="Times New Roman" w:cs="Times New Roman"/>
+          <w:sz w:val="28"/>
+          <w:szCs w:val="28"/>
+        </w:rPr>
+        <w:t>Practice</w:t>
+      </w:r>
+      <w:proofErr w:type="spellEnd"/>
+      <w:r>
+        <w:rPr>
+          <w:rFonts w:ascii="Times New Roman" w:hAnsi="Times New Roman" w:cs="Times New Roman"/>
+          <w:sz w:val="28"/>
+          <w:szCs w:val="28"/>
+        </w:rPr>
+        <w:t xml:space="preserve"> </w:t>
+      </w:r>
+      <w:proofErr w:type="spellStart"/>
+      <w:r>
+        <w:rPr>
+          <w:rFonts w:ascii="Times New Roman" w:hAnsi="Times New Roman" w:cs="Times New Roman"/>
+          <w:sz w:val="28"/>
+          <w:szCs w:val="28"/>
+        </w:rPr>
+        <w:t>Work</w:t>
+      </w:r>
+      <w:proofErr w:type="spellEnd"/>
+      <w:r>
+        <w:rPr>
+          <w:rFonts w:ascii="Times New Roman" w:hAnsi="Times New Roman" w:cs="Times New Roman"/>
+          <w:sz w:val="28"/>
+          <w:szCs w:val="28"/>
+        </w:rPr>
+        <w:t xml:space="preserve">. Обчислення складних відсотків за депозитом) </w:t>
       </w:r>
     </w:p>
     <w:p>
@@ -3576,7 +4340,79 @@
           <w:sz w:val="28"/>
           <w:szCs w:val="28"/>
         </w:rPr>
-        <w:t xml:space="preserve"> (Self Practice Work. Algotester “A+B”)</w:t>
+        <w:t xml:space="preserve"> (</w:t>
+      </w:r>
+      <w:proofErr w:type="spellStart"/>
+      <w:r>
+        <w:rPr>
+          <w:rFonts w:ascii="Times New Roman" w:hAnsi="Times New Roman" w:cs="Times New Roman"/>
+          <w:sz w:val="28"/>
+          <w:szCs w:val="28"/>
+        </w:rPr>
+        <w:t>Self</w:t>
+      </w:r>
+      <w:proofErr w:type="spellEnd"/>
+      <w:r>
+        <w:rPr>
+          <w:rFonts w:ascii="Times New Roman" w:hAnsi="Times New Roman" w:cs="Times New Roman"/>
+          <w:sz w:val="28"/>
+          <w:szCs w:val="28"/>
+        </w:rPr>
+        <w:t xml:space="preserve"> </w:t>
+      </w:r>
+      <w:proofErr w:type="spellStart"/>
+      <w:r>
+        <w:rPr>
+          <w:rFonts w:ascii="Times New Roman" w:hAnsi="Times New Roman" w:cs="Times New Roman"/>
+          <w:sz w:val="28"/>
+          <w:szCs w:val="28"/>
+        </w:rPr>
+        <w:t>Practice</w:t>
+      </w:r>
+      <w:proofErr w:type="spellEnd"/>
+      <w:r>
+        <w:rPr>
+          <w:rFonts w:ascii="Times New Roman" w:hAnsi="Times New Roman" w:cs="Times New Roman"/>
+          <w:sz w:val="28"/>
+          <w:szCs w:val="28"/>
+        </w:rPr>
+        <w:t xml:space="preserve"> </w:t>
+      </w:r>
+      <w:proofErr w:type="spellStart"/>
+      <w:r>
+        <w:rPr>
+          <w:rFonts w:ascii="Times New Roman" w:hAnsi="Times New Roman" w:cs="Times New Roman"/>
+          <w:sz w:val="28"/>
+          <w:szCs w:val="28"/>
+        </w:rPr>
+        <w:t>Work</w:t>
+      </w:r>
+      <w:proofErr w:type="spellEnd"/>
+      <w:r>
+        <w:rPr>
+          <w:rFonts w:ascii="Times New Roman" w:hAnsi="Times New Roman" w:cs="Times New Roman"/>
+          <w:sz w:val="28"/>
+          <w:szCs w:val="28"/>
+        </w:rPr>
+        <w:t xml:space="preserve">. </w:t>
+      </w:r>
+      <w:proofErr w:type="spellStart"/>
+      <w:r>
+        <w:rPr>
+          <w:rFonts w:ascii="Times New Roman" w:hAnsi="Times New Roman" w:cs="Times New Roman"/>
+          <w:sz w:val="28"/>
+          <w:szCs w:val="28"/>
+        </w:rPr>
+        <w:t>Algotester</w:t>
+      </w:r>
+      <w:proofErr w:type="spellEnd"/>
+      <w:r>
+        <w:rPr>
+          <w:rFonts w:ascii="Times New Roman" w:hAnsi="Times New Roman" w:cs="Times New Roman"/>
+          <w:sz w:val="28"/>
+          <w:szCs w:val="28"/>
+        </w:rPr>
+        <w:t xml:space="preserve"> “A+B”)</w:t>
       </w:r>
     </w:p>
     <w:p>
@@ -3906,7 +4742,79 @@
           <w:sz w:val="28"/>
           <w:szCs w:val="28"/>
         </w:rPr>
-        <w:t xml:space="preserve"> (Self Practice Work. Algotester “</w:t>
+        <w:t xml:space="preserve"> (</w:t>
+      </w:r>
+      <w:proofErr w:type="spellStart"/>
+      <w:r>
+        <w:rPr>
+          <w:rFonts w:ascii="Times New Roman" w:hAnsi="Times New Roman" w:cs="Times New Roman"/>
+          <w:sz w:val="28"/>
+          <w:szCs w:val="28"/>
+        </w:rPr>
+        <w:t>Self</w:t>
+      </w:r>
+      <w:proofErr w:type="spellEnd"/>
+      <w:r>
+        <w:rPr>
+          <w:rFonts w:ascii="Times New Roman" w:hAnsi="Times New Roman" w:cs="Times New Roman"/>
+          <w:sz w:val="28"/>
+          <w:szCs w:val="28"/>
+        </w:rPr>
+        <w:t xml:space="preserve"> </w:t>
+      </w:r>
+      <w:proofErr w:type="spellStart"/>
+      <w:r>
+        <w:rPr>
+          <w:rFonts w:ascii="Times New Roman" w:hAnsi="Times New Roman" w:cs="Times New Roman"/>
+          <w:sz w:val="28"/>
+          <w:szCs w:val="28"/>
+        </w:rPr>
+        <w:t>Practice</w:t>
+      </w:r>
+      <w:proofErr w:type="spellEnd"/>
+      <w:r>
+        <w:rPr>
+          <w:rFonts w:ascii="Times New Roman" w:hAnsi="Times New Roman" w:cs="Times New Roman"/>
+          <w:sz w:val="28"/>
+          <w:szCs w:val="28"/>
+        </w:rPr>
+        <w:t xml:space="preserve"> </w:t>
+      </w:r>
+      <w:proofErr w:type="spellStart"/>
+      <w:r>
+        <w:rPr>
+          <w:rFonts w:ascii="Times New Roman" w:hAnsi="Times New Roman" w:cs="Times New Roman"/>
+          <w:sz w:val="28"/>
+          <w:szCs w:val="28"/>
+        </w:rPr>
+        <w:t>Work</w:t>
+      </w:r>
+      <w:proofErr w:type="spellEnd"/>
+      <w:r>
+        <w:rPr>
+          <w:rFonts w:ascii="Times New Roman" w:hAnsi="Times New Roman" w:cs="Times New Roman"/>
+          <w:sz w:val="28"/>
+          <w:szCs w:val="28"/>
+        </w:rPr>
+        <w:t xml:space="preserve">. </w:t>
+      </w:r>
+      <w:proofErr w:type="spellStart"/>
+      <w:r>
+        <w:rPr>
+          <w:rFonts w:ascii="Times New Roman" w:hAnsi="Times New Roman" w:cs="Times New Roman"/>
+          <w:sz w:val="28"/>
+          <w:szCs w:val="28"/>
+        </w:rPr>
+        <w:t>Algotester</w:t>
+      </w:r>
+      <w:proofErr w:type="spellEnd"/>
+      <w:r>
+        <w:rPr>
+          <w:rFonts w:ascii="Times New Roman" w:hAnsi="Times New Roman" w:cs="Times New Roman"/>
+          <w:sz w:val="28"/>
+          <w:szCs w:val="28"/>
+        </w:rPr>
+        <w:t xml:space="preserve"> “</w:t>
       </w:r>
       <w:r>
         <w:rPr>
@@ -4203,7 +5111,79 @@
           <w:sz w:val="28"/>
           <w:szCs w:val="28"/>
         </w:rPr>
-        <w:t xml:space="preserve"> (Self Practice Work. Algotester “ Офісна Вулиця. Частина 1”)</w:t>
+        <w:t xml:space="preserve"> (</w:t>
+      </w:r>
+      <w:proofErr w:type="spellStart"/>
+      <w:r>
+        <w:rPr>
+          <w:rFonts w:ascii="Times New Roman" w:hAnsi="Times New Roman" w:cs="Times New Roman"/>
+          <w:sz w:val="28"/>
+          <w:szCs w:val="28"/>
+        </w:rPr>
+        <w:t>Self</w:t>
+      </w:r>
+      <w:proofErr w:type="spellEnd"/>
+      <w:r>
+        <w:rPr>
+          <w:rFonts w:ascii="Times New Roman" w:hAnsi="Times New Roman" w:cs="Times New Roman"/>
+          <w:sz w:val="28"/>
+          <w:szCs w:val="28"/>
+        </w:rPr>
+        <w:t xml:space="preserve"> </w:t>
+      </w:r>
+      <w:proofErr w:type="spellStart"/>
+      <w:r>
+        <w:rPr>
+          <w:rFonts w:ascii="Times New Roman" w:hAnsi="Times New Roman" w:cs="Times New Roman"/>
+          <w:sz w:val="28"/>
+          <w:szCs w:val="28"/>
+        </w:rPr>
+        <w:t>Practice</w:t>
+      </w:r>
+      <w:proofErr w:type="spellEnd"/>
+      <w:r>
+        <w:rPr>
+          <w:rFonts w:ascii="Times New Roman" w:hAnsi="Times New Roman" w:cs="Times New Roman"/>
+          <w:sz w:val="28"/>
+          <w:szCs w:val="28"/>
+        </w:rPr>
+        <w:t xml:space="preserve"> </w:t>
+      </w:r>
+      <w:proofErr w:type="spellStart"/>
+      <w:r>
+        <w:rPr>
+          <w:rFonts w:ascii="Times New Roman" w:hAnsi="Times New Roman" w:cs="Times New Roman"/>
+          <w:sz w:val="28"/>
+          <w:szCs w:val="28"/>
+        </w:rPr>
+        <w:t>Work</w:t>
+      </w:r>
+      <w:proofErr w:type="spellEnd"/>
+      <w:r>
+        <w:rPr>
+          <w:rFonts w:ascii="Times New Roman" w:hAnsi="Times New Roman" w:cs="Times New Roman"/>
+          <w:sz w:val="28"/>
+          <w:szCs w:val="28"/>
+        </w:rPr>
+        <w:t xml:space="preserve">. </w:t>
+      </w:r>
+      <w:proofErr w:type="spellStart"/>
+      <w:r>
+        <w:rPr>
+          <w:rFonts w:ascii="Times New Roman" w:hAnsi="Times New Roman" w:cs="Times New Roman"/>
+          <w:sz w:val="28"/>
+          <w:szCs w:val="28"/>
+        </w:rPr>
+        <w:t>Algotester</w:t>
+      </w:r>
+      <w:proofErr w:type="spellEnd"/>
+      <w:r>
+        <w:rPr>
+          <w:rFonts w:ascii="Times New Roman" w:hAnsi="Times New Roman" w:cs="Times New Roman"/>
+          <w:sz w:val="28"/>
+          <w:szCs w:val="28"/>
+        </w:rPr>
+        <w:t xml:space="preserve"> “ Офісна Вулиця. Частина 1”)</w:t>
       </w:r>
     </w:p>
     <w:p>
@@ -5056,7 +6036,25 @@
           <w:sz w:val="28"/>
           <w:szCs w:val="28"/>
         </w:rPr>
-        <w:t xml:space="preserve">.cpp </w:t>
+        <w:t>.</w:t>
+      </w:r>
+      <w:proofErr w:type="spellStart"/>
+      <w:r>
+        <w:rPr>
+          <w:rFonts w:ascii="Times New Roman" w:hAnsi="Times New Roman" w:cs="Times New Roman"/>
+          <w:sz w:val="28"/>
+          <w:szCs w:val="28"/>
+        </w:rPr>
+        <w:t>cpp</w:t>
+      </w:r>
+      <w:proofErr w:type="spellEnd"/>
+      <w:r>
+        <w:rPr>
+          <w:rFonts w:ascii="Times New Roman" w:hAnsi="Times New Roman" w:cs="Times New Roman"/>
+          <w:sz w:val="28"/>
+          <w:szCs w:val="28"/>
+        </w:rPr>
+        <w:t xml:space="preserve"> </w:t>
       </w:r>
     </w:p>
     <w:p>
@@ -5123,7 +6121,25 @@
           <w:sz w:val="28"/>
           <w:szCs w:val="28"/>
         </w:rPr>
-        <w:t xml:space="preserve">.cpp </w:t>
+        <w:t>.</w:t>
+      </w:r>
+      <w:proofErr w:type="spellStart"/>
+      <w:r>
+        <w:rPr>
+          <w:rFonts w:ascii="Times New Roman" w:hAnsi="Times New Roman" w:cs="Times New Roman"/>
+          <w:sz w:val="28"/>
+          <w:szCs w:val="28"/>
+        </w:rPr>
+        <w:t>cpp</w:t>
+      </w:r>
+      <w:proofErr w:type="spellEnd"/>
+      <w:r>
+        <w:rPr>
+          <w:rFonts w:ascii="Times New Roman" w:hAnsi="Times New Roman" w:cs="Times New Roman"/>
+          <w:sz w:val="28"/>
+          <w:szCs w:val="28"/>
+        </w:rPr>
+        <w:t xml:space="preserve"> </w:t>
       </w:r>
     </w:p>
     <w:p>
@@ -5190,7 +6206,25 @@
           <w:sz w:val="28"/>
           <w:szCs w:val="28"/>
         </w:rPr>
-        <w:t xml:space="preserve">.cpp </w:t>
+        <w:t>.</w:t>
+      </w:r>
+      <w:proofErr w:type="spellStart"/>
+      <w:r>
+        <w:rPr>
+          <w:rFonts w:ascii="Times New Roman" w:hAnsi="Times New Roman" w:cs="Times New Roman"/>
+          <w:sz w:val="28"/>
+          <w:szCs w:val="28"/>
+        </w:rPr>
+        <w:t>cpp</w:t>
+      </w:r>
+      <w:proofErr w:type="spellEnd"/>
+      <w:r>
+        <w:rPr>
+          <w:rFonts w:ascii="Times New Roman" w:hAnsi="Times New Roman" w:cs="Times New Roman"/>
+          <w:sz w:val="28"/>
+          <w:szCs w:val="28"/>
+        </w:rPr>
+        <w:t xml:space="preserve"> </w:t>
       </w:r>
     </w:p>
     <w:p>
@@ -5358,7 +6392,61 @@
           <w:sz w:val="28"/>
           <w:szCs w:val="28"/>
         </w:rPr>
-        <w:t xml:space="preserve"> (Class Practice Work. Обчислення складних відсотків за депозитом) </w:t>
+        <w:t xml:space="preserve"> (</w:t>
+      </w:r>
+      <w:proofErr w:type="spellStart"/>
+      <w:r>
+        <w:rPr>
+          <w:rFonts w:ascii="Times New Roman" w:hAnsi="Times New Roman" w:cs="Times New Roman"/>
+          <w:sz w:val="28"/>
+          <w:szCs w:val="28"/>
+        </w:rPr>
+        <w:t>Class</w:t>
+      </w:r>
+      <w:proofErr w:type="spellEnd"/>
+      <w:r>
+        <w:rPr>
+          <w:rFonts w:ascii="Times New Roman" w:hAnsi="Times New Roman" w:cs="Times New Roman"/>
+          <w:sz w:val="28"/>
+          <w:szCs w:val="28"/>
+        </w:rPr>
+        <w:t xml:space="preserve"> </w:t>
+      </w:r>
+      <w:proofErr w:type="spellStart"/>
+      <w:r>
+        <w:rPr>
+          <w:rFonts w:ascii="Times New Roman" w:hAnsi="Times New Roman" w:cs="Times New Roman"/>
+          <w:sz w:val="28"/>
+          <w:szCs w:val="28"/>
+        </w:rPr>
+        <w:t>Practice</w:t>
+      </w:r>
+      <w:proofErr w:type="spellEnd"/>
+      <w:r>
+        <w:rPr>
+          <w:rFonts w:ascii="Times New Roman" w:hAnsi="Times New Roman" w:cs="Times New Roman"/>
+          <w:sz w:val="28"/>
+          <w:szCs w:val="28"/>
+        </w:rPr>
+        <w:t xml:space="preserve"> </w:t>
+      </w:r>
+      <w:proofErr w:type="spellStart"/>
+      <w:r>
+        <w:rPr>
+          <w:rFonts w:ascii="Times New Roman" w:hAnsi="Times New Roman" w:cs="Times New Roman"/>
+          <w:sz w:val="28"/>
+          <w:szCs w:val="28"/>
+        </w:rPr>
+        <w:t>Work</w:t>
+      </w:r>
+      <w:proofErr w:type="spellEnd"/>
+      <w:r>
+        <w:rPr>
+          <w:rFonts w:ascii="Times New Roman" w:hAnsi="Times New Roman" w:cs="Times New Roman"/>
+          <w:sz w:val="28"/>
+          <w:szCs w:val="28"/>
+        </w:rPr>
+        <w:t xml:space="preserve">. Обчислення складних відсотків за депозитом) </w:t>
       </w:r>
     </w:p>
     <w:p>
@@ -5535,7 +6623,79 @@
           <w:sz w:val="28"/>
           <w:szCs w:val="28"/>
         </w:rPr>
-        <w:t xml:space="preserve"> (Self Practice Work. Algotester “A+B”)</w:t>
+        <w:t xml:space="preserve"> (</w:t>
+      </w:r>
+      <w:proofErr w:type="spellStart"/>
+      <w:r>
+        <w:rPr>
+          <w:rFonts w:ascii="Times New Roman" w:hAnsi="Times New Roman" w:cs="Times New Roman"/>
+          <w:sz w:val="28"/>
+          <w:szCs w:val="28"/>
+        </w:rPr>
+        <w:t>Self</w:t>
+      </w:r>
+      <w:proofErr w:type="spellEnd"/>
+      <w:r>
+        <w:rPr>
+          <w:rFonts w:ascii="Times New Roman" w:hAnsi="Times New Roman" w:cs="Times New Roman"/>
+          <w:sz w:val="28"/>
+          <w:szCs w:val="28"/>
+        </w:rPr>
+        <w:t xml:space="preserve"> </w:t>
+      </w:r>
+      <w:proofErr w:type="spellStart"/>
+      <w:r>
+        <w:rPr>
+          <w:rFonts w:ascii="Times New Roman" w:hAnsi="Times New Roman" w:cs="Times New Roman"/>
+          <w:sz w:val="28"/>
+          <w:szCs w:val="28"/>
+        </w:rPr>
+        <w:t>Practice</w:t>
+      </w:r>
+      <w:proofErr w:type="spellEnd"/>
+      <w:r>
+        <w:rPr>
+          <w:rFonts w:ascii="Times New Roman" w:hAnsi="Times New Roman" w:cs="Times New Roman"/>
+          <w:sz w:val="28"/>
+          <w:szCs w:val="28"/>
+        </w:rPr>
+        <w:t xml:space="preserve"> </w:t>
+      </w:r>
+      <w:proofErr w:type="spellStart"/>
+      <w:r>
+        <w:rPr>
+          <w:rFonts w:ascii="Times New Roman" w:hAnsi="Times New Roman" w:cs="Times New Roman"/>
+          <w:sz w:val="28"/>
+          <w:szCs w:val="28"/>
+        </w:rPr>
+        <w:t>Work</w:t>
+      </w:r>
+      <w:proofErr w:type="spellEnd"/>
+      <w:r>
+        <w:rPr>
+          <w:rFonts w:ascii="Times New Roman" w:hAnsi="Times New Roman" w:cs="Times New Roman"/>
+          <w:sz w:val="28"/>
+          <w:szCs w:val="28"/>
+        </w:rPr>
+        <w:t xml:space="preserve">. </w:t>
+      </w:r>
+      <w:proofErr w:type="spellStart"/>
+      <w:r>
+        <w:rPr>
+          <w:rFonts w:ascii="Times New Roman" w:hAnsi="Times New Roman" w:cs="Times New Roman"/>
+          <w:sz w:val="28"/>
+          <w:szCs w:val="28"/>
+        </w:rPr>
+        <w:t>Algotester</w:t>
+      </w:r>
+      <w:proofErr w:type="spellEnd"/>
+      <w:r>
+        <w:rPr>
+          <w:rFonts w:ascii="Times New Roman" w:hAnsi="Times New Roman" w:cs="Times New Roman"/>
+          <w:sz w:val="28"/>
+          <w:szCs w:val="28"/>
+        </w:rPr>
+        <w:t xml:space="preserve"> “A+B”)</w:t>
       </w:r>
     </w:p>
     <w:p>
@@ -5735,7 +6895,79 @@
           <w:sz w:val="28"/>
           <w:szCs w:val="28"/>
         </w:rPr>
-        <w:t xml:space="preserve"> (Self Practice Work. Algotester “</w:t>
+        <w:t xml:space="preserve"> (</w:t>
+      </w:r>
+      <w:proofErr w:type="spellStart"/>
+      <w:r>
+        <w:rPr>
+          <w:rFonts w:ascii="Times New Roman" w:hAnsi="Times New Roman" w:cs="Times New Roman"/>
+          <w:sz w:val="28"/>
+          <w:szCs w:val="28"/>
+        </w:rPr>
+        <w:t>Self</w:t>
+      </w:r>
+      <w:proofErr w:type="spellEnd"/>
+      <w:r>
+        <w:rPr>
+          <w:rFonts w:ascii="Times New Roman" w:hAnsi="Times New Roman" w:cs="Times New Roman"/>
+          <w:sz w:val="28"/>
+          <w:szCs w:val="28"/>
+        </w:rPr>
+        <w:t xml:space="preserve"> </w:t>
+      </w:r>
+      <w:proofErr w:type="spellStart"/>
+      <w:r>
+        <w:rPr>
+          <w:rFonts w:ascii="Times New Roman" w:hAnsi="Times New Roman" w:cs="Times New Roman"/>
+          <w:sz w:val="28"/>
+          <w:szCs w:val="28"/>
+        </w:rPr>
+        <w:t>Practice</w:t>
+      </w:r>
+      <w:proofErr w:type="spellEnd"/>
+      <w:r>
+        <w:rPr>
+          <w:rFonts w:ascii="Times New Roman" w:hAnsi="Times New Roman" w:cs="Times New Roman"/>
+          <w:sz w:val="28"/>
+          <w:szCs w:val="28"/>
+        </w:rPr>
+        <w:t xml:space="preserve"> </w:t>
+      </w:r>
+      <w:proofErr w:type="spellStart"/>
+      <w:r>
+        <w:rPr>
+          <w:rFonts w:ascii="Times New Roman" w:hAnsi="Times New Roman" w:cs="Times New Roman"/>
+          <w:sz w:val="28"/>
+          <w:szCs w:val="28"/>
+        </w:rPr>
+        <w:t>Work</w:t>
+      </w:r>
+      <w:proofErr w:type="spellEnd"/>
+      <w:r>
+        <w:rPr>
+          <w:rFonts w:ascii="Times New Roman" w:hAnsi="Times New Roman" w:cs="Times New Roman"/>
+          <w:sz w:val="28"/>
+          <w:szCs w:val="28"/>
+        </w:rPr>
+        <w:t xml:space="preserve">. </w:t>
+      </w:r>
+      <w:proofErr w:type="spellStart"/>
+      <w:r>
+        <w:rPr>
+          <w:rFonts w:ascii="Times New Roman" w:hAnsi="Times New Roman" w:cs="Times New Roman"/>
+          <w:sz w:val="28"/>
+          <w:szCs w:val="28"/>
+        </w:rPr>
+        <w:t>Algotester</w:t>
+      </w:r>
+      <w:proofErr w:type="spellEnd"/>
+      <w:r>
+        <w:rPr>
+          <w:rFonts w:ascii="Times New Roman" w:hAnsi="Times New Roman" w:cs="Times New Roman"/>
+          <w:sz w:val="28"/>
+          <w:szCs w:val="28"/>
+        </w:rPr>
+        <w:t xml:space="preserve"> “</w:t>
       </w:r>
       <w:r>
         <w:rPr>
@@ -5947,7 +7179,79 @@
           <w:sz w:val="28"/>
           <w:szCs w:val="28"/>
         </w:rPr>
-        <w:t xml:space="preserve"> (Self Practice Work. Algotester “ Офісна Вулиця. Частина 1”)</w:t>
+        <w:t xml:space="preserve"> (</w:t>
+      </w:r>
+      <w:proofErr w:type="spellStart"/>
+      <w:r>
+        <w:rPr>
+          <w:rFonts w:ascii="Times New Roman" w:hAnsi="Times New Roman" w:cs="Times New Roman"/>
+          <w:sz w:val="28"/>
+          <w:szCs w:val="28"/>
+        </w:rPr>
+        <w:t>Self</w:t>
+      </w:r>
+      <w:proofErr w:type="spellEnd"/>
+      <w:r>
+        <w:rPr>
+          <w:rFonts w:ascii="Times New Roman" w:hAnsi="Times New Roman" w:cs="Times New Roman"/>
+          <w:sz w:val="28"/>
+          <w:szCs w:val="28"/>
+        </w:rPr>
+        <w:t xml:space="preserve"> </w:t>
+      </w:r>
+      <w:proofErr w:type="spellStart"/>
+      <w:r>
+        <w:rPr>
+          <w:rFonts w:ascii="Times New Roman" w:hAnsi="Times New Roman" w:cs="Times New Roman"/>
+          <w:sz w:val="28"/>
+          <w:szCs w:val="28"/>
+        </w:rPr>
+        <w:t>Practice</w:t>
+      </w:r>
+      <w:proofErr w:type="spellEnd"/>
+      <w:r>
+        <w:rPr>
+          <w:rFonts w:ascii="Times New Roman" w:hAnsi="Times New Roman" w:cs="Times New Roman"/>
+          <w:sz w:val="28"/>
+          <w:szCs w:val="28"/>
+        </w:rPr>
+        <w:t xml:space="preserve"> </w:t>
+      </w:r>
+      <w:proofErr w:type="spellStart"/>
+      <w:r>
+        <w:rPr>
+          <w:rFonts w:ascii="Times New Roman" w:hAnsi="Times New Roman" w:cs="Times New Roman"/>
+          <w:sz w:val="28"/>
+          <w:szCs w:val="28"/>
+        </w:rPr>
+        <w:t>Work</w:t>
+      </w:r>
+      <w:proofErr w:type="spellEnd"/>
+      <w:r>
+        <w:rPr>
+          <w:rFonts w:ascii="Times New Roman" w:hAnsi="Times New Roman" w:cs="Times New Roman"/>
+          <w:sz w:val="28"/>
+          <w:szCs w:val="28"/>
+        </w:rPr>
+        <w:t xml:space="preserve">. </w:t>
+      </w:r>
+      <w:proofErr w:type="spellStart"/>
+      <w:r>
+        <w:rPr>
+          <w:rFonts w:ascii="Times New Roman" w:hAnsi="Times New Roman" w:cs="Times New Roman"/>
+          <w:sz w:val="28"/>
+          <w:szCs w:val="28"/>
+        </w:rPr>
+        <w:t>Algotester</w:t>
+      </w:r>
+      <w:proofErr w:type="spellEnd"/>
+      <w:r>
+        <w:rPr>
+          <w:rFonts w:ascii="Times New Roman" w:hAnsi="Times New Roman" w:cs="Times New Roman"/>
+          <w:sz w:val="28"/>
+          <w:szCs w:val="28"/>
+        </w:rPr>
+        <w:t xml:space="preserve"> “ Офісна Вулиця. Частина 1”)</w:t>
       </w:r>
     </w:p>
     <w:p>
@@ -6150,16 +7454,81 @@
           <w:sz w:val="28"/>
           <w:szCs w:val="28"/>
         </w:rPr>
-        <w:t>Після завершення цього епіку я змогла опанувати поняття Git і GitHub та їх використання, вивчила команди Linux, освоїла V</w:t>
-      </w:r>
-      <w:r>
-        <w:rPr>
-          <w:rFonts w:ascii="Times New Roman" w:hAnsi="Times New Roman" w:cs="Times New Roman"/>
-          <w:sz w:val="28"/>
-          <w:szCs w:val="28"/>
-          <w:lang w:val="en-US"/>
-        </w:rPr>
-        <w:t>isual Studio</w:t>
+        <w:t xml:space="preserve">Після завершення цього епіку я змогла опанувати поняття </w:t>
+      </w:r>
+      <w:proofErr w:type="spellStart"/>
+      <w:r>
+        <w:rPr>
+          <w:rFonts w:ascii="Times New Roman" w:hAnsi="Times New Roman" w:cs="Times New Roman"/>
+          <w:sz w:val="28"/>
+          <w:szCs w:val="28"/>
+        </w:rPr>
+        <w:t>Git</w:t>
+      </w:r>
+      <w:proofErr w:type="spellEnd"/>
+      <w:r>
+        <w:rPr>
+          <w:rFonts w:ascii="Times New Roman" w:hAnsi="Times New Roman" w:cs="Times New Roman"/>
+          <w:sz w:val="28"/>
+          <w:szCs w:val="28"/>
+        </w:rPr>
+        <w:t xml:space="preserve"> і </w:t>
+      </w:r>
+      <w:proofErr w:type="spellStart"/>
+      <w:r>
+        <w:rPr>
+          <w:rFonts w:ascii="Times New Roman" w:hAnsi="Times New Roman" w:cs="Times New Roman"/>
+          <w:sz w:val="28"/>
+          <w:szCs w:val="28"/>
+        </w:rPr>
+        <w:t>GitHub</w:t>
+      </w:r>
+      <w:proofErr w:type="spellEnd"/>
+      <w:r>
+        <w:rPr>
+          <w:rFonts w:ascii="Times New Roman" w:hAnsi="Times New Roman" w:cs="Times New Roman"/>
+          <w:sz w:val="28"/>
+          <w:szCs w:val="28"/>
+        </w:rPr>
+        <w:t xml:space="preserve"> та їх використання, вивчила команди </w:t>
+      </w:r>
+      <w:proofErr w:type="spellStart"/>
+      <w:r>
+        <w:rPr>
+          <w:rFonts w:ascii="Times New Roman" w:hAnsi="Times New Roman" w:cs="Times New Roman"/>
+          <w:sz w:val="28"/>
+          <w:szCs w:val="28"/>
+        </w:rPr>
+        <w:t>Linux</w:t>
+      </w:r>
+      <w:proofErr w:type="spellEnd"/>
+      <w:r>
+        <w:rPr>
+          <w:rFonts w:ascii="Times New Roman" w:hAnsi="Times New Roman" w:cs="Times New Roman"/>
+          <w:sz w:val="28"/>
+          <w:szCs w:val="28"/>
+        </w:rPr>
+        <w:t>, освоїла V</w:t>
+      </w:r>
+      <w:proofErr w:type="spellStart"/>
+      <w:r>
+        <w:rPr>
+          <w:rFonts w:ascii="Times New Roman" w:hAnsi="Times New Roman" w:cs="Times New Roman"/>
+          <w:sz w:val="28"/>
+          <w:szCs w:val="28"/>
+          <w:lang w:val="en-US"/>
+        </w:rPr>
+        <w:t>isual</w:t>
+      </w:r>
+      <w:proofErr w:type="spellEnd"/>
+      <w:r>
+        <w:rPr>
+          <w:rFonts w:ascii="Times New Roman" w:hAnsi="Times New Roman" w:cs="Times New Roman"/>
+          <w:sz w:val="28"/>
+          <w:szCs w:val="28"/>
+          <w:lang w:val="en-US"/>
+        </w:rPr>
+        <w:t xml:space="preserve"> Studio</w:t>
       </w:r>
       <w:r>
         <w:rPr>
@@ -6194,15 +7563,23 @@
     </w:p>
     <w:p>
       <w:pPr>
+        <w:rPr>
+          <w:rFonts w:ascii="Times New Roman" w:hAnsi="Times New Roman" w:cs="Times New Roman"/>
+          <w:sz w:val="28"/>
+          <w:szCs w:val="28"/>
+        </w:rPr>
+      </w:pPr>
+      <w:r>
         <w:rPr>
           <w:rFonts w:ascii="Times New Roman" w:hAnsi="Times New Roman" w:cs="Times New Roman"/>
           <w:b/>
           <w:bCs/>
           <w:sz w:val="28"/>
           <w:szCs w:val="28"/>
-          <w:lang w:val="en-US"/>
-        </w:rPr>
-      </w:pPr>
+        </w:rPr>
+        <w:t xml:space="preserve">Посилання на </w:t>
+      </w:r>
+      <w:proofErr w:type="spellStart"/>
       <w:r>
         <w:rPr>
           <w:rFonts w:ascii="Times New Roman" w:hAnsi="Times New Roman" w:cs="Times New Roman"/>
@@ -6211,8 +7588,9 @@
           <w:sz w:val="28"/>
           <w:szCs w:val="28"/>
         </w:rPr>
-        <w:t>Посилання на pull request</w:t>
-      </w:r>
+        <w:t>pull</w:t>
+      </w:r>
+      <w:proofErr w:type="spellEnd"/>
       <w:r>
         <w:rPr>
           <w:rFonts w:ascii="Times New Roman" w:hAnsi="Times New Roman" w:cs="Times New Roman"/>
@@ -6220,49 +7598,43 @@
           <w:bCs/>
           <w:sz w:val="28"/>
           <w:szCs w:val="28"/>
+        </w:rPr>
+        <w:t xml:space="preserve"> </w:t>
+      </w:r>
+      <w:proofErr w:type="spellStart"/>
+      <w:r>
+        <w:rPr>
+          <w:rFonts w:ascii="Times New Roman" w:hAnsi="Times New Roman" w:cs="Times New Roman"/>
+          <w:b/>
+          <w:bCs/>
+          <w:sz w:val="28"/>
+          <w:szCs w:val="28"/>
+        </w:rPr>
+        <w:t>request</w:t>
+      </w:r>
+      <w:proofErr w:type="spellEnd"/>
+      <w:r>
+        <w:rPr>
+          <w:rFonts w:ascii="Times New Roman" w:hAnsi="Times New Roman" w:cs="Times New Roman"/>
+          <w:b/>
+          <w:bCs/>
+          <w:sz w:val="28"/>
+          <w:szCs w:val="28"/>
           <w:lang w:val="en-US"/>
         </w:rPr>
         <w:t>:</w:t>
       </w:r>
-    </w:p>
-    <w:p>
-      <w:pPr>
-        <w:ind w:left="708"/>
-        <w:rPr>
-          <w:rFonts w:ascii="Times New Roman" w:hAnsi="Times New Roman" w:cs="Times New Roman"/>
-          <w:sz w:val="28"/>
-          <w:szCs w:val="28"/>
-        </w:rPr>
-      </w:pPr>
-      <w:r>
-        <w:rPr>
-          <w:rFonts w:ascii="Times New Roman" w:hAnsi="Times New Roman" w:cs="Times New Roman"/>
-          <w:sz w:val="28"/>
-          <w:szCs w:val="28"/>
-          <w:lang w:val="en-US"/>
-        </w:rPr>
-        <w:t>h</w:t>
-      </w:r>
-      <w:hyperlink r:id="rId33" w:history="1">
-        <w:r>
-          <w:rPr>
-            <w:rStyle w:val="ae"/>
-            <w:rFonts w:ascii="Times New Roman" w:hAnsi="Times New Roman" w:cs="Times New Roman"/>
-            <w:sz w:val="28"/>
-            <w:szCs w:val="28"/>
-            <w:lang w:val="en-US"/>
-          </w:rPr>
-          <w:t>ttps://github.com/artificial-intelligence-d</w:t>
-        </w:r>
-      </w:hyperlink>
-      <w:r>
-        <w:rPr>
-          <w:rFonts w:ascii="Times New Roman" w:hAnsi="Times New Roman" w:cs="Times New Roman"/>
-          <w:sz w:val="28"/>
-          <w:szCs w:val="28"/>
-          <w:lang w:val="en-US"/>
-        </w:rPr>
-        <w:t>epartment/ai_programming_playground_2024/pull/183</w:t>
+      <w:r>
+        <w:t xml:space="preserve"> </w:t>
+      </w:r>
+      <w:r>
+        <w:rPr>
+          <w:rFonts w:ascii="Times New Roman" w:hAnsi="Times New Roman" w:cs="Times New Roman"/>
+          <w:sz w:val="28"/>
+          <w:szCs w:val="28"/>
+          <w:lang w:val="en-US"/>
+        </w:rPr>
+        <w:t>https://github.com/artificial-intelligence-department/ai_programming_playground_2024/pull/256</w:t>
       </w:r>
     </w:p>
     <w:sectPr>

</xml_diff>